<commit_message>
fix report lab_07 by updated funcs
</commit_message>
<xml_diff>
--- a/lab_07/doc/report/Климов Илья ЛР7.docx
+++ b/lab_07/doc/report/Климов Илья ЛР7.docx
@@ -3008,6 +3008,7 @@
         <w:rPr>
           <w:sz w:val="28"/>
           <w:szCs w:val="28"/>
+          <w:lang w:val="en-US"/>
         </w:rPr>
       </w:pPr>
     </w:p>
@@ -3767,16 +3768,16 @@
         <w:spacing w:line="360" w:lineRule="auto"/>
         <w:rPr>
           <w:rFonts w:ascii="Courier New" w:hAnsi="Courier New" w:cs="Courier New"/>
-          <w:sz w:val="18"/>
-          <w:szCs w:val="18"/>
-          <w:lang w:val="en-US"/>
-        </w:rPr>
-      </w:pPr>
-      <w:r>
-        <w:rPr>
-          <w:rFonts w:ascii="Courier New" w:hAnsi="Courier New" w:cs="Courier New"/>
-          <w:sz w:val="18"/>
-          <w:szCs w:val="18"/>
+          <w:sz w:val="20"/>
+          <w:szCs w:val="20"/>
+          <w:lang w:val="en-US"/>
+        </w:rPr>
+      </w:pPr>
+      <w:r>
+        <w:rPr>
+          <w:rFonts w:ascii="Courier New" w:hAnsi="Courier New" w:cs="Courier New"/>
+          <w:sz w:val="20"/>
+          <w:szCs w:val="20"/>
           <w:lang w:val="en-US"/>
         </w:rPr>
         <w:t>(</w:t>
@@ -3786,8 +3787,8 @@
       <w:r>
         <w:rPr>
           <w:rFonts w:ascii="Courier New" w:hAnsi="Courier New" w:cs="Courier New"/>
-          <w:sz w:val="18"/>
-          <w:szCs w:val="18"/>
+          <w:sz w:val="20"/>
+          <w:szCs w:val="20"/>
           <w:lang w:val="en-US"/>
         </w:rPr>
         <w:t>defun</w:t>
@@ -3797,8 +3798,8 @@
       <w:r>
         <w:rPr>
           <w:rFonts w:ascii="Courier New" w:hAnsi="Courier New" w:cs="Courier New"/>
-          <w:sz w:val="18"/>
-          <w:szCs w:val="18"/>
+          <w:sz w:val="20"/>
+          <w:szCs w:val="20"/>
           <w:lang w:val="en-US"/>
         </w:rPr>
         <w:t xml:space="preserve"> mul_by_number_v1 (</w:t>
@@ -3807,8 +3808,8 @@
       <w:r>
         <w:rPr>
           <w:rFonts w:ascii="Courier New" w:hAnsi="Courier New" w:cs="Courier New"/>
-          <w:sz w:val="18"/>
-          <w:szCs w:val="18"/>
+          <w:sz w:val="20"/>
+          <w:szCs w:val="20"/>
           <w:lang w:val="en-US"/>
         </w:rPr>
         <w:t>lst</w:t>
@@ -3817,8 +3818,8 @@
       <w:r>
         <w:rPr>
           <w:rFonts w:ascii="Courier New" w:hAnsi="Courier New" w:cs="Courier New"/>
-          <w:sz w:val="18"/>
-          <w:szCs w:val="18"/>
+          <w:sz w:val="20"/>
+          <w:szCs w:val="20"/>
           <w:lang w:val="en-US"/>
         </w:rPr>
         <w:t xml:space="preserve"> num &amp;optional (result NIL))</w:t>
@@ -3835,16 +3836,16 @@
         <w:spacing w:line="360" w:lineRule="auto"/>
         <w:rPr>
           <w:rFonts w:ascii="Courier New" w:hAnsi="Courier New" w:cs="Courier New"/>
-          <w:sz w:val="18"/>
-          <w:szCs w:val="18"/>
-          <w:lang w:val="en-US"/>
-        </w:rPr>
-      </w:pPr>
-      <w:r>
-        <w:rPr>
-          <w:rFonts w:ascii="Courier New" w:hAnsi="Courier New" w:cs="Courier New"/>
-          <w:sz w:val="18"/>
-          <w:szCs w:val="18"/>
+          <w:sz w:val="20"/>
+          <w:szCs w:val="20"/>
+          <w:lang w:val="en-US"/>
+        </w:rPr>
+      </w:pPr>
+      <w:r>
+        <w:rPr>
+          <w:rFonts w:ascii="Courier New" w:hAnsi="Courier New" w:cs="Courier New"/>
+          <w:sz w:val="20"/>
+          <w:szCs w:val="20"/>
           <w:lang w:val="en-US"/>
         </w:rPr>
         <w:t xml:space="preserve">  (</w:t>
@@ -3854,8 +3855,8 @@
       <w:r>
         <w:rPr>
           <w:rFonts w:ascii="Courier New" w:hAnsi="Courier New" w:cs="Courier New"/>
-          <w:sz w:val="18"/>
-          <w:szCs w:val="18"/>
+          <w:sz w:val="20"/>
+          <w:szCs w:val="20"/>
           <w:lang w:val="en-US"/>
         </w:rPr>
         <w:t>cond</w:t>
@@ -3865,8 +3866,8 @@
       <w:r>
         <w:rPr>
           <w:rFonts w:ascii="Courier New" w:hAnsi="Courier New" w:cs="Courier New"/>
-          <w:sz w:val="18"/>
-          <w:szCs w:val="18"/>
+          <w:sz w:val="20"/>
+          <w:szCs w:val="20"/>
           <w:lang w:val="en-US"/>
         </w:rPr>
         <w:t xml:space="preserve"> ((null </w:t>
@@ -3875,8 +3876,8 @@
       <w:r>
         <w:rPr>
           <w:rFonts w:ascii="Courier New" w:hAnsi="Courier New" w:cs="Courier New"/>
-          <w:sz w:val="18"/>
-          <w:szCs w:val="18"/>
+          <w:sz w:val="20"/>
+          <w:szCs w:val="20"/>
           <w:lang w:val="en-US"/>
         </w:rPr>
         <w:t>lst</w:t>
@@ -3885,8 +3886,8 @@
       <w:r>
         <w:rPr>
           <w:rFonts w:ascii="Courier New" w:hAnsi="Courier New" w:cs="Courier New"/>
-          <w:sz w:val="18"/>
-          <w:szCs w:val="18"/>
+          <w:sz w:val="20"/>
+          <w:szCs w:val="20"/>
           <w:lang w:val="en-US"/>
         </w:rPr>
         <w:t>) result)</w:t>
@@ -3903,16 +3904,16 @@
         <w:spacing w:line="360" w:lineRule="auto"/>
         <w:rPr>
           <w:rFonts w:ascii="Courier New" w:hAnsi="Courier New" w:cs="Courier New"/>
-          <w:sz w:val="18"/>
-          <w:szCs w:val="18"/>
-          <w:lang w:val="en-US"/>
-        </w:rPr>
-      </w:pPr>
-      <w:r>
-        <w:rPr>
-          <w:rFonts w:ascii="Courier New" w:hAnsi="Courier New" w:cs="Courier New"/>
-          <w:sz w:val="18"/>
-          <w:szCs w:val="18"/>
+          <w:sz w:val="20"/>
+          <w:szCs w:val="20"/>
+          <w:lang w:val="en-US"/>
+        </w:rPr>
+      </w:pPr>
+      <w:r>
+        <w:rPr>
+          <w:rFonts w:ascii="Courier New" w:hAnsi="Courier New" w:cs="Courier New"/>
+          <w:sz w:val="20"/>
+          <w:szCs w:val="20"/>
           <w:lang w:val="en-US"/>
         </w:rPr>
         <w:tab/>
@@ -3922,8 +3923,8 @@
       <w:r>
         <w:rPr>
           <w:rFonts w:ascii="Courier New" w:hAnsi="Courier New" w:cs="Courier New"/>
-          <w:sz w:val="18"/>
-          <w:szCs w:val="18"/>
+          <w:sz w:val="20"/>
+          <w:szCs w:val="20"/>
           <w:lang w:val="en-US"/>
         </w:rPr>
         <w:t>cdr</w:t>
@@ -3932,8 +3933,8 @@
       <w:r>
         <w:rPr>
           <w:rFonts w:ascii="Courier New" w:hAnsi="Courier New" w:cs="Courier New"/>
-          <w:sz w:val="18"/>
-          <w:szCs w:val="18"/>
+          <w:sz w:val="20"/>
+          <w:szCs w:val="20"/>
           <w:lang w:val="en-US"/>
         </w:rPr>
         <w:t xml:space="preserve"> </w:t>
@@ -3942,8 +3943,8 @@
       <w:r>
         <w:rPr>
           <w:rFonts w:ascii="Courier New" w:hAnsi="Courier New" w:cs="Courier New"/>
-          <w:sz w:val="18"/>
-          <w:szCs w:val="18"/>
+          <w:sz w:val="20"/>
+          <w:szCs w:val="20"/>
           <w:lang w:val="en-US"/>
         </w:rPr>
         <w:t>lst</w:t>
@@ -3952,18 +3953,18 @@
       <w:r>
         <w:rPr>
           <w:rFonts w:ascii="Courier New" w:hAnsi="Courier New" w:cs="Courier New"/>
-          <w:sz w:val="18"/>
-          <w:szCs w:val="18"/>
-          <w:lang w:val="en-US"/>
-        </w:rPr>
-        <w:t xml:space="preserve">) num (append result (list (* (car </w:t>
-      </w:r>
-      <w:proofErr w:type="spellStart"/>
-      <w:r>
-        <w:rPr>
-          <w:rFonts w:ascii="Courier New" w:hAnsi="Courier New" w:cs="Courier New"/>
-          <w:sz w:val="18"/>
-          <w:szCs w:val="18"/>
+          <w:sz w:val="20"/>
+          <w:szCs w:val="20"/>
+          <w:lang w:val="en-US"/>
+        </w:rPr>
+        <w:t xml:space="preserve">) num (cons (* (car </w:t>
+      </w:r>
+      <w:proofErr w:type="spellStart"/>
+      <w:r>
+        <w:rPr>
+          <w:rFonts w:ascii="Courier New" w:hAnsi="Courier New" w:cs="Courier New"/>
+          <w:sz w:val="20"/>
+          <w:szCs w:val="20"/>
           <w:lang w:val="en-US"/>
         </w:rPr>
         <w:t>lst</w:t>
@@ -3972,11 +3973,11 @@
       <w:r>
         <w:rPr>
           <w:rFonts w:ascii="Courier New" w:hAnsi="Courier New" w:cs="Courier New"/>
-          <w:sz w:val="18"/>
-          <w:szCs w:val="18"/>
-          <w:lang w:val="en-US"/>
-        </w:rPr>
-        <w:t>) num)))))))</w:t>
+          <w:sz w:val="20"/>
+          <w:szCs w:val="20"/>
+          <w:lang w:val="en-US"/>
+        </w:rPr>
+        <w:t>) num) result)))))</w:t>
       </w:r>
     </w:p>
     <w:p>
@@ -3990,8 +3991,8 @@
         <w:spacing w:line="360" w:lineRule="auto"/>
         <w:rPr>
           <w:rFonts w:ascii="Courier New" w:hAnsi="Courier New" w:cs="Courier New"/>
-          <w:sz w:val="18"/>
-          <w:szCs w:val="18"/>
+          <w:sz w:val="20"/>
+          <w:szCs w:val="20"/>
           <w:lang w:val="en-US"/>
         </w:rPr>
       </w:pPr>
@@ -4007,16 +4008,16 @@
         <w:spacing w:line="360" w:lineRule="auto"/>
         <w:rPr>
           <w:rFonts w:ascii="Courier New" w:hAnsi="Courier New" w:cs="Courier New"/>
-          <w:sz w:val="18"/>
-          <w:szCs w:val="18"/>
-          <w:lang w:val="en-US"/>
-        </w:rPr>
-      </w:pPr>
-      <w:r>
-        <w:rPr>
-          <w:rFonts w:ascii="Courier New" w:hAnsi="Courier New" w:cs="Courier New"/>
-          <w:sz w:val="18"/>
-          <w:szCs w:val="18"/>
+          <w:sz w:val="20"/>
+          <w:szCs w:val="20"/>
+          <w:lang w:val="en-US"/>
+        </w:rPr>
+      </w:pPr>
+      <w:r>
+        <w:rPr>
+          <w:rFonts w:ascii="Courier New" w:hAnsi="Courier New" w:cs="Courier New"/>
+          <w:sz w:val="20"/>
+          <w:szCs w:val="20"/>
           <w:lang w:val="en-US"/>
         </w:rPr>
         <w:t>(</w:t>
@@ -4026,8 +4027,8 @@
       <w:r>
         <w:rPr>
           <w:rFonts w:ascii="Courier New" w:hAnsi="Courier New" w:cs="Courier New"/>
-          <w:sz w:val="18"/>
-          <w:szCs w:val="18"/>
+          <w:sz w:val="20"/>
+          <w:szCs w:val="20"/>
           <w:lang w:val="en-US"/>
         </w:rPr>
         <w:t>defun</w:t>
@@ -4037,8 +4038,8 @@
       <w:r>
         <w:rPr>
           <w:rFonts w:ascii="Courier New" w:hAnsi="Courier New" w:cs="Courier New"/>
-          <w:sz w:val="18"/>
-          <w:szCs w:val="18"/>
+          <w:sz w:val="20"/>
+          <w:szCs w:val="20"/>
           <w:lang w:val="en-US"/>
         </w:rPr>
         <w:t xml:space="preserve"> mul_by_number_v2 (</w:t>
@@ -4047,8 +4048,8 @@
       <w:r>
         <w:rPr>
           <w:rFonts w:ascii="Courier New" w:hAnsi="Courier New" w:cs="Courier New"/>
-          <w:sz w:val="18"/>
-          <w:szCs w:val="18"/>
+          <w:sz w:val="20"/>
+          <w:szCs w:val="20"/>
           <w:lang w:val="en-US"/>
         </w:rPr>
         <w:t>lst</w:t>
@@ -4057,8 +4058,8 @@
       <w:r>
         <w:rPr>
           <w:rFonts w:ascii="Courier New" w:hAnsi="Courier New" w:cs="Courier New"/>
-          <w:sz w:val="18"/>
-          <w:szCs w:val="18"/>
+          <w:sz w:val="20"/>
+          <w:szCs w:val="20"/>
           <w:lang w:val="en-US"/>
         </w:rPr>
         <w:t xml:space="preserve"> num &amp;optional (result NIL))</w:t>
@@ -4075,16 +4076,16 @@
         <w:spacing w:line="360" w:lineRule="auto"/>
         <w:rPr>
           <w:rFonts w:ascii="Courier New" w:hAnsi="Courier New" w:cs="Courier New"/>
-          <w:sz w:val="18"/>
-          <w:szCs w:val="18"/>
-          <w:lang w:val="en-US"/>
-        </w:rPr>
-      </w:pPr>
-      <w:r>
-        <w:rPr>
-          <w:rFonts w:ascii="Courier New" w:hAnsi="Courier New" w:cs="Courier New"/>
-          <w:sz w:val="18"/>
-          <w:szCs w:val="18"/>
+          <w:sz w:val="20"/>
+          <w:szCs w:val="20"/>
+          <w:lang w:val="en-US"/>
+        </w:rPr>
+      </w:pPr>
+      <w:r>
+        <w:rPr>
+          <w:rFonts w:ascii="Courier New" w:hAnsi="Courier New" w:cs="Courier New"/>
+          <w:sz w:val="20"/>
+          <w:szCs w:val="20"/>
           <w:lang w:val="en-US"/>
         </w:rPr>
         <w:t xml:space="preserve">  (</w:t>
@@ -4094,8 +4095,8 @@
       <w:r>
         <w:rPr>
           <w:rFonts w:ascii="Courier New" w:hAnsi="Courier New" w:cs="Courier New"/>
-          <w:sz w:val="18"/>
-          <w:szCs w:val="18"/>
+          <w:sz w:val="20"/>
+          <w:szCs w:val="20"/>
           <w:lang w:val="en-US"/>
         </w:rPr>
         <w:t>cond</w:t>
@@ -4105,8 +4106,8 @@
       <w:r>
         <w:rPr>
           <w:rFonts w:ascii="Courier New" w:hAnsi="Courier New" w:cs="Courier New"/>
-          <w:sz w:val="18"/>
-          <w:szCs w:val="18"/>
+          <w:sz w:val="20"/>
+          <w:szCs w:val="20"/>
           <w:lang w:val="en-US"/>
         </w:rPr>
         <w:t xml:space="preserve"> ((null </w:t>
@@ -4115,8 +4116,8 @@
       <w:r>
         <w:rPr>
           <w:rFonts w:ascii="Courier New" w:hAnsi="Courier New" w:cs="Courier New"/>
-          <w:sz w:val="18"/>
-          <w:szCs w:val="18"/>
+          <w:sz w:val="20"/>
+          <w:szCs w:val="20"/>
           <w:lang w:val="en-US"/>
         </w:rPr>
         <w:t>lst</w:t>
@@ -4125,8 +4126,8 @@
       <w:r>
         <w:rPr>
           <w:rFonts w:ascii="Courier New" w:hAnsi="Courier New" w:cs="Courier New"/>
-          <w:sz w:val="18"/>
-          <w:szCs w:val="18"/>
+          <w:sz w:val="20"/>
+          <w:szCs w:val="20"/>
           <w:lang w:val="en-US"/>
         </w:rPr>
         <w:t>) result)</w:t>
@@ -4143,16 +4144,16 @@
         <w:spacing w:line="360" w:lineRule="auto"/>
         <w:rPr>
           <w:rFonts w:ascii="Courier New" w:hAnsi="Courier New" w:cs="Courier New"/>
-          <w:sz w:val="18"/>
-          <w:szCs w:val="18"/>
-          <w:lang w:val="en-US"/>
-        </w:rPr>
-      </w:pPr>
-      <w:r>
-        <w:rPr>
-          <w:rFonts w:ascii="Courier New" w:hAnsi="Courier New" w:cs="Courier New"/>
-          <w:sz w:val="18"/>
-          <w:szCs w:val="18"/>
+          <w:sz w:val="20"/>
+          <w:szCs w:val="20"/>
+          <w:lang w:val="en-US"/>
+        </w:rPr>
+      </w:pPr>
+      <w:r>
+        <w:rPr>
+          <w:rFonts w:ascii="Courier New" w:hAnsi="Courier New" w:cs="Courier New"/>
+          <w:sz w:val="20"/>
+          <w:szCs w:val="20"/>
           <w:lang w:val="en-US"/>
         </w:rPr>
         <w:tab/>
@@ -4162,8 +4163,8 @@
       <w:r>
         <w:rPr>
           <w:rFonts w:ascii="Courier New" w:hAnsi="Courier New" w:cs="Courier New"/>
-          <w:sz w:val="18"/>
-          <w:szCs w:val="18"/>
+          <w:sz w:val="20"/>
+          <w:szCs w:val="20"/>
           <w:lang w:val="en-US"/>
         </w:rPr>
         <w:t>numberp</w:t>
@@ -4172,8 +4173,8 @@
       <w:r>
         <w:rPr>
           <w:rFonts w:ascii="Courier New" w:hAnsi="Courier New" w:cs="Courier New"/>
-          <w:sz w:val="18"/>
-          <w:szCs w:val="18"/>
+          <w:sz w:val="20"/>
+          <w:szCs w:val="20"/>
           <w:lang w:val="en-US"/>
         </w:rPr>
         <w:t xml:space="preserve"> (car </w:t>
@@ -4182,8 +4183,8 @@
       <w:r>
         <w:rPr>
           <w:rFonts w:ascii="Courier New" w:hAnsi="Courier New" w:cs="Courier New"/>
-          <w:sz w:val="18"/>
-          <w:szCs w:val="18"/>
+          <w:sz w:val="20"/>
+          <w:szCs w:val="20"/>
           <w:lang w:val="en-US"/>
         </w:rPr>
         <w:t>lst</w:t>
@@ -4192,8 +4193,8 @@
       <w:r>
         <w:rPr>
           <w:rFonts w:ascii="Courier New" w:hAnsi="Courier New" w:cs="Courier New"/>
-          <w:sz w:val="18"/>
-          <w:szCs w:val="18"/>
+          <w:sz w:val="20"/>
+          <w:szCs w:val="20"/>
           <w:lang w:val="en-US"/>
         </w:rPr>
         <w:t>))</w:t>
@@ -4210,16 +4211,16 @@
         <w:spacing w:line="360" w:lineRule="auto"/>
         <w:rPr>
           <w:rFonts w:ascii="Courier New" w:hAnsi="Courier New" w:cs="Courier New"/>
-          <w:sz w:val="18"/>
-          <w:szCs w:val="18"/>
-          <w:lang w:val="en-US"/>
-        </w:rPr>
-      </w:pPr>
-      <w:r>
-        <w:rPr>
-          <w:rFonts w:ascii="Courier New" w:hAnsi="Courier New" w:cs="Courier New"/>
-          <w:sz w:val="18"/>
-          <w:szCs w:val="18"/>
+          <w:sz w:val="20"/>
+          <w:szCs w:val="20"/>
+          <w:lang w:val="en-US"/>
+        </w:rPr>
+      </w:pPr>
+      <w:r>
+        <w:rPr>
+          <w:rFonts w:ascii="Courier New" w:hAnsi="Courier New" w:cs="Courier New"/>
+          <w:sz w:val="20"/>
+          <w:szCs w:val="20"/>
           <w:lang w:val="en-US"/>
         </w:rPr>
         <w:tab/>
@@ -4229,8 +4230,8 @@
       <w:r>
         <w:rPr>
           <w:rFonts w:ascii="Courier New" w:hAnsi="Courier New" w:cs="Courier New"/>
-          <w:sz w:val="18"/>
-          <w:szCs w:val="18"/>
+          <w:sz w:val="20"/>
+          <w:szCs w:val="20"/>
           <w:lang w:val="en-US"/>
         </w:rPr>
         <w:t>mul</w:t>
@@ -4239,8 +4240,8 @@
       <w:r>
         <w:rPr>
           <w:rFonts w:ascii="Courier New" w:hAnsi="Courier New" w:cs="Courier New"/>
-          <w:sz w:val="18"/>
-          <w:szCs w:val="18"/>
+          <w:sz w:val="20"/>
+          <w:szCs w:val="20"/>
           <w:lang w:val="en-US"/>
         </w:rPr>
         <w:t>_by_number_v2 (</w:t>
@@ -4249,8 +4250,8 @@
       <w:r>
         <w:rPr>
           <w:rFonts w:ascii="Courier New" w:hAnsi="Courier New" w:cs="Courier New"/>
-          <w:sz w:val="18"/>
-          <w:szCs w:val="18"/>
+          <w:sz w:val="20"/>
+          <w:szCs w:val="20"/>
           <w:lang w:val="en-US"/>
         </w:rPr>
         <w:t>cdr</w:t>
@@ -4259,8 +4260,8 @@
       <w:r>
         <w:rPr>
           <w:rFonts w:ascii="Courier New" w:hAnsi="Courier New" w:cs="Courier New"/>
-          <w:sz w:val="18"/>
-          <w:szCs w:val="18"/>
+          <w:sz w:val="20"/>
+          <w:szCs w:val="20"/>
           <w:lang w:val="en-US"/>
         </w:rPr>
         <w:t xml:space="preserve"> </w:t>
@@ -4269,8 +4270,8 @@
       <w:r>
         <w:rPr>
           <w:rFonts w:ascii="Courier New" w:hAnsi="Courier New" w:cs="Courier New"/>
-          <w:sz w:val="18"/>
-          <w:szCs w:val="18"/>
+          <w:sz w:val="20"/>
+          <w:szCs w:val="20"/>
           <w:lang w:val="en-US"/>
         </w:rPr>
         <w:t>lst</w:t>
@@ -4279,18 +4280,18 @@
       <w:r>
         <w:rPr>
           <w:rFonts w:ascii="Courier New" w:hAnsi="Courier New" w:cs="Courier New"/>
-          <w:sz w:val="18"/>
-          <w:szCs w:val="18"/>
-          <w:lang w:val="en-US"/>
-        </w:rPr>
-        <w:t xml:space="preserve">) num (append result (list (* (car </w:t>
-      </w:r>
-      <w:proofErr w:type="spellStart"/>
-      <w:r>
-        <w:rPr>
-          <w:rFonts w:ascii="Courier New" w:hAnsi="Courier New" w:cs="Courier New"/>
-          <w:sz w:val="18"/>
-          <w:szCs w:val="18"/>
+          <w:sz w:val="20"/>
+          <w:szCs w:val="20"/>
+          <w:lang w:val="en-US"/>
+        </w:rPr>
+        <w:t xml:space="preserve">) num (cons (* (car </w:t>
+      </w:r>
+      <w:proofErr w:type="spellStart"/>
+      <w:r>
+        <w:rPr>
+          <w:rFonts w:ascii="Courier New" w:hAnsi="Courier New" w:cs="Courier New"/>
+          <w:sz w:val="20"/>
+          <w:szCs w:val="20"/>
           <w:lang w:val="en-US"/>
         </w:rPr>
         <w:t>lst</w:t>
@@ -4299,11 +4300,11 @@
       <w:r>
         <w:rPr>
           <w:rFonts w:ascii="Courier New" w:hAnsi="Courier New" w:cs="Courier New"/>
-          <w:sz w:val="18"/>
-          <w:szCs w:val="18"/>
-          <w:lang w:val="en-US"/>
-        </w:rPr>
-        <w:t>) num)))))</w:t>
+          <w:sz w:val="20"/>
+          <w:szCs w:val="20"/>
+          <w:lang w:val="en-US"/>
+        </w:rPr>
+        <w:t>) num) result)))</w:t>
       </w:r>
     </w:p>
     <w:p>
@@ -4317,16 +4318,16 @@
         <w:spacing w:line="360" w:lineRule="auto"/>
         <w:rPr>
           <w:rFonts w:ascii="Courier New" w:hAnsi="Courier New" w:cs="Courier New"/>
-          <w:sz w:val="18"/>
-          <w:szCs w:val="18"/>
-          <w:lang w:val="en-US"/>
-        </w:rPr>
-      </w:pPr>
-      <w:r>
-        <w:rPr>
-          <w:rFonts w:ascii="Courier New" w:hAnsi="Courier New" w:cs="Courier New"/>
-          <w:sz w:val="18"/>
-          <w:szCs w:val="18"/>
+          <w:sz w:val="20"/>
+          <w:szCs w:val="20"/>
+          <w:lang w:val="en-US"/>
+        </w:rPr>
+      </w:pPr>
+      <w:r>
+        <w:rPr>
+          <w:rFonts w:ascii="Courier New" w:hAnsi="Courier New" w:cs="Courier New"/>
+          <w:sz w:val="20"/>
+          <w:szCs w:val="20"/>
           <w:lang w:val="en-US"/>
         </w:rPr>
         <w:tab/>
@@ -4336,8 +4337,8 @@
       <w:r>
         <w:rPr>
           <w:rFonts w:ascii="Courier New" w:hAnsi="Courier New" w:cs="Courier New"/>
-          <w:sz w:val="18"/>
-          <w:szCs w:val="18"/>
+          <w:sz w:val="20"/>
+          <w:szCs w:val="20"/>
           <w:lang w:val="en-US"/>
         </w:rPr>
         <w:t>cdr</w:t>
@@ -4346,8 +4347,8 @@
       <w:r>
         <w:rPr>
           <w:rFonts w:ascii="Courier New" w:hAnsi="Courier New" w:cs="Courier New"/>
-          <w:sz w:val="18"/>
-          <w:szCs w:val="18"/>
+          <w:sz w:val="20"/>
+          <w:szCs w:val="20"/>
           <w:lang w:val="en-US"/>
         </w:rPr>
         <w:t xml:space="preserve"> </w:t>
@@ -4356,8 +4357,8 @@
       <w:r>
         <w:rPr>
           <w:rFonts w:ascii="Courier New" w:hAnsi="Courier New" w:cs="Courier New"/>
-          <w:sz w:val="18"/>
-          <w:szCs w:val="18"/>
+          <w:sz w:val="20"/>
+          <w:szCs w:val="20"/>
           <w:lang w:val="en-US"/>
         </w:rPr>
         <w:t>lst</w:t>
@@ -4366,18 +4367,18 @@
       <w:r>
         <w:rPr>
           <w:rFonts w:ascii="Courier New" w:hAnsi="Courier New" w:cs="Courier New"/>
-          <w:sz w:val="18"/>
-          <w:szCs w:val="18"/>
-          <w:lang w:val="en-US"/>
-        </w:rPr>
-        <w:t xml:space="preserve">) num (append result (list (car </w:t>
-      </w:r>
-      <w:proofErr w:type="spellStart"/>
-      <w:r>
-        <w:rPr>
-          <w:rFonts w:ascii="Courier New" w:hAnsi="Courier New" w:cs="Courier New"/>
-          <w:sz w:val="18"/>
-          <w:szCs w:val="18"/>
+          <w:sz w:val="20"/>
+          <w:szCs w:val="20"/>
+          <w:lang w:val="en-US"/>
+        </w:rPr>
+        <w:t xml:space="preserve">) num (cons (car </w:t>
+      </w:r>
+      <w:proofErr w:type="spellStart"/>
+      <w:r>
+        <w:rPr>
+          <w:rFonts w:ascii="Courier New" w:hAnsi="Courier New" w:cs="Courier New"/>
+          <w:sz w:val="20"/>
+          <w:szCs w:val="20"/>
           <w:lang w:val="en-US"/>
         </w:rPr>
         <w:t>lst</w:t>
@@ -4386,11 +4387,11 @@
       <w:r>
         <w:rPr>
           <w:rFonts w:ascii="Courier New" w:hAnsi="Courier New" w:cs="Courier New"/>
-          <w:sz w:val="18"/>
-          <w:szCs w:val="18"/>
-          <w:lang w:val="en-US"/>
-        </w:rPr>
-        <w:t>)))))))</w:t>
+          <w:sz w:val="20"/>
+          <w:szCs w:val="20"/>
+          <w:lang w:val="en-US"/>
+        </w:rPr>
+        <w:t>) result)))))</w:t>
       </w:r>
     </w:p>
     <w:p>
@@ -4503,7 +4504,6 @@
           <w:bCs/>
           <w:sz w:val="28"/>
           <w:szCs w:val="28"/>
-          <w:lang w:val="en-US"/>
         </w:rPr>
       </w:pPr>
     </w:p>
@@ -4971,6 +4971,77 @@
           <w:lang w:val="en-US"/>
         </w:rPr>
       </w:pPr>
+      <w:r>
+        <w:rPr>
+          <w:rFonts w:ascii="Courier New" w:hAnsi="Courier New" w:cs="Courier New"/>
+          <w:sz w:val="20"/>
+          <w:szCs w:val="20"/>
+          <w:lang w:val="en-US"/>
+        </w:rPr>
+        <w:t>(</w:t>
+      </w:r>
+      <w:proofErr w:type="spellStart"/>
+      <w:proofErr w:type="gramStart"/>
+      <w:r>
+        <w:rPr>
+          <w:rFonts w:ascii="Courier New" w:hAnsi="Courier New" w:cs="Courier New"/>
+          <w:sz w:val="20"/>
+          <w:szCs w:val="20"/>
+          <w:lang w:val="en-US"/>
+        </w:rPr>
+        <w:t>defun</w:t>
+      </w:r>
+      <w:proofErr w:type="spellEnd"/>
+      <w:proofErr w:type="gramEnd"/>
+      <w:r>
+        <w:rPr>
+          <w:rFonts w:ascii="Courier New" w:hAnsi="Courier New" w:cs="Courier New"/>
+          <w:sz w:val="20"/>
+          <w:szCs w:val="20"/>
+          <w:lang w:val="en-US"/>
+        </w:rPr>
+        <w:t xml:space="preserve"> </w:t>
+      </w:r>
+      <w:proofErr w:type="spellStart"/>
+      <w:r>
+        <w:rPr>
+          <w:rFonts w:ascii="Courier New" w:hAnsi="Courier New" w:cs="Courier New"/>
+          <w:sz w:val="20"/>
+          <w:szCs w:val="20"/>
+          <w:lang w:val="en-US"/>
+        </w:rPr>
+        <w:t>my_max</w:t>
+      </w:r>
+      <w:proofErr w:type="spellEnd"/>
+      <w:r>
+        <w:rPr>
+          <w:rFonts w:ascii="Courier New" w:hAnsi="Courier New" w:cs="Courier New"/>
+          <w:sz w:val="20"/>
+          <w:szCs w:val="20"/>
+          <w:lang w:val="en-US"/>
+        </w:rPr>
+        <w:t xml:space="preserve"> (</w:t>
+      </w:r>
+      <w:proofErr w:type="spellStart"/>
+      <w:r>
+        <w:rPr>
+          <w:rFonts w:ascii="Courier New" w:hAnsi="Courier New" w:cs="Courier New"/>
+          <w:sz w:val="20"/>
+          <w:szCs w:val="20"/>
+          <w:lang w:val="en-US"/>
+        </w:rPr>
+        <w:t>lst</w:t>
+      </w:r>
+      <w:proofErr w:type="spellEnd"/>
+      <w:r>
+        <w:rPr>
+          <w:rFonts w:ascii="Courier New" w:hAnsi="Courier New" w:cs="Courier New"/>
+          <w:sz w:val="20"/>
+          <w:szCs w:val="20"/>
+          <w:lang w:val="en-US"/>
+        </w:rPr>
+        <w:t xml:space="preserve"> &amp;optional (max NIL))</w:t>
+      </w:r>
     </w:p>
     <w:p>
       <w:pPr>
@@ -4995,7 +5066,7 @@
           <w:szCs w:val="20"/>
           <w:lang w:val="en-US"/>
         </w:rPr>
-        <w:t>(</w:t>
+        <w:t xml:space="preserve">  (</w:t>
       </w:r>
       <w:proofErr w:type="spellStart"/>
       <w:proofErr w:type="gramStart"/>
@@ -5006,7 +5077,7 @@
           <w:szCs w:val="20"/>
           <w:lang w:val="en-US"/>
         </w:rPr>
-        <w:t>defun</w:t>
+        <w:t>cond</w:t>
       </w:r>
       <w:proofErr w:type="spellEnd"/>
       <w:proofErr w:type="gramEnd"/>
@@ -5017,27 +5088,7 @@
           <w:szCs w:val="20"/>
           <w:lang w:val="en-US"/>
         </w:rPr>
-        <w:t xml:space="preserve"> </w:t>
-      </w:r>
-      <w:proofErr w:type="spellStart"/>
-      <w:r>
-        <w:rPr>
-          <w:rFonts w:ascii="Courier New" w:hAnsi="Courier New" w:cs="Courier New"/>
-          <w:sz w:val="20"/>
-          <w:szCs w:val="20"/>
-          <w:lang w:val="en-US"/>
-        </w:rPr>
-        <w:t>my_max</w:t>
-      </w:r>
-      <w:proofErr w:type="spellEnd"/>
-      <w:r>
-        <w:rPr>
-          <w:rFonts w:ascii="Courier New" w:hAnsi="Courier New" w:cs="Courier New"/>
-          <w:sz w:val="20"/>
-          <w:szCs w:val="20"/>
-          <w:lang w:val="en-US"/>
-        </w:rPr>
-        <w:t xml:space="preserve"> (</w:t>
+        <w:t xml:space="preserve"> ((null </w:t>
       </w:r>
       <w:proofErr w:type="spellStart"/>
       <w:r>
@@ -5057,7 +5108,7 @@
           <w:szCs w:val="20"/>
           <w:lang w:val="en-US"/>
         </w:rPr>
-        <w:t xml:space="preserve"> &amp;optional (max NIL))</w:t>
+        <w:t>) max)</w:t>
       </w:r>
     </w:p>
     <w:p>
@@ -5083,29 +5134,8 @@
           <w:szCs w:val="20"/>
           <w:lang w:val="en-US"/>
         </w:rPr>
-        <w:t xml:space="preserve">  (</w:t>
-      </w:r>
-      <w:proofErr w:type="spellStart"/>
-      <w:proofErr w:type="gramStart"/>
-      <w:r>
-        <w:rPr>
-          <w:rFonts w:ascii="Courier New" w:hAnsi="Courier New" w:cs="Courier New"/>
-          <w:sz w:val="20"/>
-          <w:szCs w:val="20"/>
-          <w:lang w:val="en-US"/>
-        </w:rPr>
-        <w:t>cond</w:t>
-      </w:r>
-      <w:proofErr w:type="spellEnd"/>
-      <w:proofErr w:type="gramEnd"/>
-      <w:r>
-        <w:rPr>
-          <w:rFonts w:ascii="Courier New" w:hAnsi="Courier New" w:cs="Courier New"/>
-          <w:sz w:val="20"/>
-          <w:szCs w:val="20"/>
-          <w:lang w:val="en-US"/>
-        </w:rPr>
-        <w:t xml:space="preserve"> ((null </w:t>
+        <w:tab/>
+        <w:t xml:space="preserve">((or (null max) (&gt; (car </w:t>
       </w:r>
       <w:proofErr w:type="spellStart"/>
       <w:r>
@@ -5125,7 +5155,87 @@
           <w:szCs w:val="20"/>
           <w:lang w:val="en-US"/>
         </w:rPr>
-        <w:t>) max)</w:t>
+        <w:t>) max)) (</w:t>
+      </w:r>
+      <w:proofErr w:type="spellStart"/>
+      <w:r>
+        <w:rPr>
+          <w:rFonts w:ascii="Courier New" w:hAnsi="Courier New" w:cs="Courier New"/>
+          <w:sz w:val="20"/>
+          <w:szCs w:val="20"/>
+          <w:lang w:val="en-US"/>
+        </w:rPr>
+        <w:t>my_max</w:t>
+      </w:r>
+      <w:proofErr w:type="spellEnd"/>
+      <w:r>
+        <w:rPr>
+          <w:rFonts w:ascii="Courier New" w:hAnsi="Courier New" w:cs="Courier New"/>
+          <w:sz w:val="20"/>
+          <w:szCs w:val="20"/>
+          <w:lang w:val="en-US"/>
+        </w:rPr>
+        <w:t xml:space="preserve"> (</w:t>
+      </w:r>
+      <w:proofErr w:type="spellStart"/>
+      <w:r>
+        <w:rPr>
+          <w:rFonts w:ascii="Courier New" w:hAnsi="Courier New" w:cs="Courier New"/>
+          <w:sz w:val="20"/>
+          <w:szCs w:val="20"/>
+          <w:lang w:val="en-US"/>
+        </w:rPr>
+        <w:t>cdr</w:t>
+      </w:r>
+      <w:proofErr w:type="spellEnd"/>
+      <w:r>
+        <w:rPr>
+          <w:rFonts w:ascii="Courier New" w:hAnsi="Courier New" w:cs="Courier New"/>
+          <w:sz w:val="20"/>
+          <w:szCs w:val="20"/>
+          <w:lang w:val="en-US"/>
+        </w:rPr>
+        <w:t xml:space="preserve"> </w:t>
+      </w:r>
+      <w:proofErr w:type="spellStart"/>
+      <w:r>
+        <w:rPr>
+          <w:rFonts w:ascii="Courier New" w:hAnsi="Courier New" w:cs="Courier New"/>
+          <w:sz w:val="20"/>
+          <w:szCs w:val="20"/>
+          <w:lang w:val="en-US"/>
+        </w:rPr>
+        <w:t>lst</w:t>
+      </w:r>
+      <w:proofErr w:type="spellEnd"/>
+      <w:r>
+        <w:rPr>
+          <w:rFonts w:ascii="Courier New" w:hAnsi="Courier New" w:cs="Courier New"/>
+          <w:sz w:val="20"/>
+          <w:szCs w:val="20"/>
+          <w:lang w:val="en-US"/>
+        </w:rPr>
+        <w:t xml:space="preserve">) (car </w:t>
+      </w:r>
+      <w:proofErr w:type="spellStart"/>
+      <w:r>
+        <w:rPr>
+          <w:rFonts w:ascii="Courier New" w:hAnsi="Courier New" w:cs="Courier New"/>
+          <w:sz w:val="20"/>
+          <w:szCs w:val="20"/>
+          <w:lang w:val="en-US"/>
+        </w:rPr>
+        <w:t>lst</w:t>
+      </w:r>
+      <w:proofErr w:type="spellEnd"/>
+      <w:r>
+        <w:rPr>
+          <w:rFonts w:ascii="Courier New" w:hAnsi="Courier New" w:cs="Courier New"/>
+          <w:sz w:val="20"/>
+          <w:szCs w:val="20"/>
+          <w:lang w:val="en-US"/>
+        </w:rPr>
+        <w:t>)))</w:t>
       </w:r>
     </w:p>
     <w:p>
@@ -5152,7 +5262,47 @@
           <w:lang w:val="en-US"/>
         </w:rPr>
         <w:tab/>
-        <w:t xml:space="preserve">((or (null max) (&gt; (car </w:t>
+        <w:t>(T (</w:t>
+      </w:r>
+      <w:proofErr w:type="spellStart"/>
+      <w:r>
+        <w:rPr>
+          <w:rFonts w:ascii="Courier New" w:hAnsi="Courier New" w:cs="Courier New"/>
+          <w:sz w:val="20"/>
+          <w:szCs w:val="20"/>
+          <w:lang w:val="en-US"/>
+        </w:rPr>
+        <w:t>my_max</w:t>
+      </w:r>
+      <w:proofErr w:type="spellEnd"/>
+      <w:r>
+        <w:rPr>
+          <w:rFonts w:ascii="Courier New" w:hAnsi="Courier New" w:cs="Courier New"/>
+          <w:sz w:val="20"/>
+          <w:szCs w:val="20"/>
+          <w:lang w:val="en-US"/>
+        </w:rPr>
+        <w:t xml:space="preserve"> (</w:t>
+      </w:r>
+      <w:proofErr w:type="spellStart"/>
+      <w:r>
+        <w:rPr>
+          <w:rFonts w:ascii="Courier New" w:hAnsi="Courier New" w:cs="Courier New"/>
+          <w:sz w:val="20"/>
+          <w:szCs w:val="20"/>
+          <w:lang w:val="en-US"/>
+        </w:rPr>
+        <w:t>cdr</w:t>
+      </w:r>
+      <w:proofErr w:type="spellEnd"/>
+      <w:r>
+        <w:rPr>
+          <w:rFonts w:ascii="Courier New" w:hAnsi="Courier New" w:cs="Courier New"/>
+          <w:sz w:val="20"/>
+          <w:szCs w:val="20"/>
+          <w:lang w:val="en-US"/>
+        </w:rPr>
+        <w:t xml:space="preserve"> </w:t>
       </w:r>
       <w:proofErr w:type="spellStart"/>
       <w:r>
@@ -5172,87 +5322,7 @@
           <w:szCs w:val="20"/>
           <w:lang w:val="en-US"/>
         </w:rPr>
-        <w:t>) max)) (</w:t>
-      </w:r>
-      <w:proofErr w:type="spellStart"/>
-      <w:r>
-        <w:rPr>
-          <w:rFonts w:ascii="Courier New" w:hAnsi="Courier New" w:cs="Courier New"/>
-          <w:sz w:val="20"/>
-          <w:szCs w:val="20"/>
-          <w:lang w:val="en-US"/>
-        </w:rPr>
-        <w:t>my_max</w:t>
-      </w:r>
-      <w:proofErr w:type="spellEnd"/>
-      <w:r>
-        <w:rPr>
-          <w:rFonts w:ascii="Courier New" w:hAnsi="Courier New" w:cs="Courier New"/>
-          <w:sz w:val="20"/>
-          <w:szCs w:val="20"/>
-          <w:lang w:val="en-US"/>
-        </w:rPr>
-        <w:t xml:space="preserve"> (</w:t>
-      </w:r>
-      <w:proofErr w:type="spellStart"/>
-      <w:r>
-        <w:rPr>
-          <w:rFonts w:ascii="Courier New" w:hAnsi="Courier New" w:cs="Courier New"/>
-          <w:sz w:val="20"/>
-          <w:szCs w:val="20"/>
-          <w:lang w:val="en-US"/>
-        </w:rPr>
-        <w:t>cdr</w:t>
-      </w:r>
-      <w:proofErr w:type="spellEnd"/>
-      <w:r>
-        <w:rPr>
-          <w:rFonts w:ascii="Courier New" w:hAnsi="Courier New" w:cs="Courier New"/>
-          <w:sz w:val="20"/>
-          <w:szCs w:val="20"/>
-          <w:lang w:val="en-US"/>
-        </w:rPr>
-        <w:t xml:space="preserve"> </w:t>
-      </w:r>
-      <w:proofErr w:type="spellStart"/>
-      <w:r>
-        <w:rPr>
-          <w:rFonts w:ascii="Courier New" w:hAnsi="Courier New" w:cs="Courier New"/>
-          <w:sz w:val="20"/>
-          <w:szCs w:val="20"/>
-          <w:lang w:val="en-US"/>
-        </w:rPr>
-        <w:t>lst</w:t>
-      </w:r>
-      <w:proofErr w:type="spellEnd"/>
-      <w:r>
-        <w:rPr>
-          <w:rFonts w:ascii="Courier New" w:hAnsi="Courier New" w:cs="Courier New"/>
-          <w:sz w:val="20"/>
-          <w:szCs w:val="20"/>
-          <w:lang w:val="en-US"/>
-        </w:rPr>
-        <w:t xml:space="preserve">) (car </w:t>
-      </w:r>
-      <w:proofErr w:type="spellStart"/>
-      <w:r>
-        <w:rPr>
-          <w:rFonts w:ascii="Courier New" w:hAnsi="Courier New" w:cs="Courier New"/>
-          <w:sz w:val="20"/>
-          <w:szCs w:val="20"/>
-          <w:lang w:val="en-US"/>
-        </w:rPr>
-        <w:t>lst</w:t>
-      </w:r>
-      <w:proofErr w:type="spellEnd"/>
-      <w:r>
-        <w:rPr>
-          <w:rFonts w:ascii="Courier New" w:hAnsi="Courier New" w:cs="Courier New"/>
-          <w:sz w:val="20"/>
-          <w:szCs w:val="20"/>
-          <w:lang w:val="en-US"/>
-        </w:rPr>
-        <w:t>)))</w:t>
+        <w:t>) max))))</w:t>
       </w:r>
     </w:p>
     <w:p>
@@ -5271,76 +5341,6 @@
           <w:lang w:val="en-US"/>
         </w:rPr>
       </w:pPr>
-      <w:r>
-        <w:rPr>
-          <w:rFonts w:ascii="Courier New" w:hAnsi="Courier New" w:cs="Courier New"/>
-          <w:sz w:val="20"/>
-          <w:szCs w:val="20"/>
-          <w:lang w:val="en-US"/>
-        </w:rPr>
-        <w:tab/>
-        <w:t>(T (</w:t>
-      </w:r>
-      <w:proofErr w:type="spellStart"/>
-      <w:r>
-        <w:rPr>
-          <w:rFonts w:ascii="Courier New" w:hAnsi="Courier New" w:cs="Courier New"/>
-          <w:sz w:val="20"/>
-          <w:szCs w:val="20"/>
-          <w:lang w:val="en-US"/>
-        </w:rPr>
-        <w:t>my_max</w:t>
-      </w:r>
-      <w:proofErr w:type="spellEnd"/>
-      <w:r>
-        <w:rPr>
-          <w:rFonts w:ascii="Courier New" w:hAnsi="Courier New" w:cs="Courier New"/>
-          <w:sz w:val="20"/>
-          <w:szCs w:val="20"/>
-          <w:lang w:val="en-US"/>
-        </w:rPr>
-        <w:t xml:space="preserve"> (</w:t>
-      </w:r>
-      <w:proofErr w:type="spellStart"/>
-      <w:r>
-        <w:rPr>
-          <w:rFonts w:ascii="Courier New" w:hAnsi="Courier New" w:cs="Courier New"/>
-          <w:sz w:val="20"/>
-          <w:szCs w:val="20"/>
-          <w:lang w:val="en-US"/>
-        </w:rPr>
-        <w:t>cdr</w:t>
-      </w:r>
-      <w:proofErr w:type="spellEnd"/>
-      <w:r>
-        <w:rPr>
-          <w:rFonts w:ascii="Courier New" w:hAnsi="Courier New" w:cs="Courier New"/>
-          <w:sz w:val="20"/>
-          <w:szCs w:val="20"/>
-          <w:lang w:val="en-US"/>
-        </w:rPr>
-        <w:t xml:space="preserve"> </w:t>
-      </w:r>
-      <w:proofErr w:type="spellStart"/>
-      <w:r>
-        <w:rPr>
-          <w:rFonts w:ascii="Courier New" w:hAnsi="Courier New" w:cs="Courier New"/>
-          <w:sz w:val="20"/>
-          <w:szCs w:val="20"/>
-          <w:lang w:val="en-US"/>
-        </w:rPr>
-        <w:t>lst</w:t>
-      </w:r>
-      <w:proofErr w:type="spellEnd"/>
-      <w:r>
-        <w:rPr>
-          <w:rFonts w:ascii="Courier New" w:hAnsi="Courier New" w:cs="Courier New"/>
-          <w:sz w:val="20"/>
-          <w:szCs w:val="20"/>
-          <w:lang w:val="en-US"/>
-        </w:rPr>
-        <w:t>) max))))</w:t>
-      </w:r>
     </w:p>
     <w:p>
       <w:pPr>
@@ -5358,6 +5358,77 @@
           <w:lang w:val="en-US"/>
         </w:rPr>
       </w:pPr>
+      <w:r>
+        <w:rPr>
+          <w:rFonts w:ascii="Courier New" w:hAnsi="Courier New" w:cs="Courier New"/>
+          <w:sz w:val="20"/>
+          <w:szCs w:val="20"/>
+          <w:lang w:val="en-US"/>
+        </w:rPr>
+        <w:t>(</w:t>
+      </w:r>
+      <w:proofErr w:type="spellStart"/>
+      <w:proofErr w:type="gramStart"/>
+      <w:r>
+        <w:rPr>
+          <w:rFonts w:ascii="Courier New" w:hAnsi="Courier New" w:cs="Courier New"/>
+          <w:sz w:val="20"/>
+          <w:szCs w:val="20"/>
+          <w:lang w:val="en-US"/>
+        </w:rPr>
+        <w:t>defun</w:t>
+      </w:r>
+      <w:proofErr w:type="spellEnd"/>
+      <w:proofErr w:type="gramEnd"/>
+      <w:r>
+        <w:rPr>
+          <w:rFonts w:ascii="Courier New" w:hAnsi="Courier New" w:cs="Courier New"/>
+          <w:sz w:val="20"/>
+          <w:szCs w:val="20"/>
+          <w:lang w:val="en-US"/>
+        </w:rPr>
+        <w:t xml:space="preserve"> </w:t>
+      </w:r>
+      <w:proofErr w:type="spellStart"/>
+      <w:r>
+        <w:rPr>
+          <w:rFonts w:ascii="Courier New" w:hAnsi="Courier New" w:cs="Courier New"/>
+          <w:sz w:val="20"/>
+          <w:szCs w:val="20"/>
+          <w:lang w:val="en-US"/>
+        </w:rPr>
+        <w:t>my_sort</w:t>
+      </w:r>
+      <w:proofErr w:type="spellEnd"/>
+      <w:r>
+        <w:rPr>
+          <w:rFonts w:ascii="Courier New" w:hAnsi="Courier New" w:cs="Courier New"/>
+          <w:sz w:val="20"/>
+          <w:szCs w:val="20"/>
+          <w:lang w:val="en-US"/>
+        </w:rPr>
+        <w:t xml:space="preserve"> (</w:t>
+      </w:r>
+      <w:proofErr w:type="spellStart"/>
+      <w:r>
+        <w:rPr>
+          <w:rFonts w:ascii="Courier New" w:hAnsi="Courier New" w:cs="Courier New"/>
+          <w:sz w:val="20"/>
+          <w:szCs w:val="20"/>
+          <w:lang w:val="en-US"/>
+        </w:rPr>
+        <w:t>lst</w:t>
+      </w:r>
+      <w:proofErr w:type="spellEnd"/>
+      <w:r>
+        <w:rPr>
+          <w:rFonts w:ascii="Courier New" w:hAnsi="Courier New" w:cs="Courier New"/>
+          <w:sz w:val="20"/>
+          <w:szCs w:val="20"/>
+          <w:lang w:val="en-US"/>
+        </w:rPr>
+        <w:t xml:space="preserve"> &amp;optional result)</w:t>
+      </w:r>
     </w:p>
     <w:p>
       <w:pPr>
@@ -5382,7 +5453,7 @@
           <w:szCs w:val="20"/>
           <w:lang w:val="en-US"/>
         </w:rPr>
-        <w:t>(</w:t>
+        <w:t xml:space="preserve">  (</w:t>
       </w:r>
       <w:proofErr w:type="spellStart"/>
       <w:proofErr w:type="gramStart"/>
@@ -5393,7 +5464,7 @@
           <w:szCs w:val="20"/>
           <w:lang w:val="en-US"/>
         </w:rPr>
-        <w:t>defun</w:t>
+        <w:t>cond</w:t>
       </w:r>
       <w:proofErr w:type="spellEnd"/>
       <w:proofErr w:type="gramEnd"/>
@@ -5404,27 +5475,7 @@
           <w:szCs w:val="20"/>
           <w:lang w:val="en-US"/>
         </w:rPr>
-        <w:t xml:space="preserve"> </w:t>
-      </w:r>
-      <w:proofErr w:type="spellStart"/>
-      <w:r>
-        <w:rPr>
-          <w:rFonts w:ascii="Courier New" w:hAnsi="Courier New" w:cs="Courier New"/>
-          <w:sz w:val="20"/>
-          <w:szCs w:val="20"/>
-          <w:lang w:val="en-US"/>
-        </w:rPr>
-        <w:t>my_sort</w:t>
-      </w:r>
-      <w:proofErr w:type="spellEnd"/>
-      <w:r>
-        <w:rPr>
-          <w:rFonts w:ascii="Courier New" w:hAnsi="Courier New" w:cs="Courier New"/>
-          <w:sz w:val="20"/>
-          <w:szCs w:val="20"/>
-          <w:lang w:val="en-US"/>
-        </w:rPr>
-        <w:t xml:space="preserve"> (</w:t>
+        <w:t xml:space="preserve"> ((null </w:t>
       </w:r>
       <w:proofErr w:type="spellStart"/>
       <w:r>
@@ -5444,7 +5495,7 @@
           <w:szCs w:val="20"/>
           <w:lang w:val="en-US"/>
         </w:rPr>
-        <w:t xml:space="preserve"> &amp;optional result)</w:t>
+        <w:t>) result)</w:t>
       </w:r>
     </w:p>
     <w:p>
@@ -5470,29 +5521,68 @@
           <w:szCs w:val="20"/>
           <w:lang w:val="en-US"/>
         </w:rPr>
-        <w:t xml:space="preserve">  (</w:t>
-      </w:r>
-      <w:proofErr w:type="spellStart"/>
-      <w:proofErr w:type="gramStart"/>
-      <w:r>
-        <w:rPr>
-          <w:rFonts w:ascii="Courier New" w:hAnsi="Courier New" w:cs="Courier New"/>
-          <w:sz w:val="20"/>
-          <w:szCs w:val="20"/>
-          <w:lang w:val="en-US"/>
-        </w:rPr>
-        <w:t>cond</w:t>
-      </w:r>
-      <w:proofErr w:type="spellEnd"/>
-      <w:proofErr w:type="gramEnd"/>
-      <w:r>
-        <w:rPr>
-          <w:rFonts w:ascii="Courier New" w:hAnsi="Courier New" w:cs="Courier New"/>
-          <w:sz w:val="20"/>
-          <w:szCs w:val="20"/>
-          <w:lang w:val="en-US"/>
-        </w:rPr>
-        <w:t xml:space="preserve"> ((null </w:t>
+        <w:tab/>
+        <w:t>(T (</w:t>
+      </w:r>
+      <w:proofErr w:type="spellStart"/>
+      <w:r>
+        <w:rPr>
+          <w:rFonts w:ascii="Courier New" w:hAnsi="Courier New" w:cs="Courier New"/>
+          <w:sz w:val="20"/>
+          <w:szCs w:val="20"/>
+          <w:lang w:val="en-US"/>
+        </w:rPr>
+        <w:t>my_sort</w:t>
+      </w:r>
+      <w:proofErr w:type="spellEnd"/>
+      <w:r>
+        <w:rPr>
+          <w:rFonts w:ascii="Courier New" w:hAnsi="Courier New" w:cs="Courier New"/>
+          <w:sz w:val="20"/>
+          <w:szCs w:val="20"/>
+          <w:lang w:val="en-US"/>
+        </w:rPr>
+        <w:t xml:space="preserve"> (</w:t>
+      </w:r>
+      <w:proofErr w:type="spellStart"/>
+      <w:r>
+        <w:rPr>
+          <w:rFonts w:ascii="Courier New" w:hAnsi="Courier New" w:cs="Courier New"/>
+          <w:sz w:val="20"/>
+          <w:szCs w:val="20"/>
+          <w:lang w:val="en-US"/>
+        </w:rPr>
+        <w:t>my_remove</w:t>
+      </w:r>
+      <w:proofErr w:type="spellEnd"/>
+      <w:r>
+        <w:rPr>
+          <w:rFonts w:ascii="Courier New" w:hAnsi="Courier New" w:cs="Courier New"/>
+          <w:sz w:val="20"/>
+          <w:szCs w:val="20"/>
+          <w:lang w:val="en-US"/>
+        </w:rPr>
+        <w:t xml:space="preserve"> (</w:t>
+      </w:r>
+      <w:proofErr w:type="spellStart"/>
+      <w:r>
+        <w:rPr>
+          <w:rFonts w:ascii="Courier New" w:hAnsi="Courier New" w:cs="Courier New"/>
+          <w:sz w:val="20"/>
+          <w:szCs w:val="20"/>
+          <w:lang w:val="en-US"/>
+        </w:rPr>
+        <w:t>my_max</w:t>
+      </w:r>
+      <w:proofErr w:type="spellEnd"/>
+      <w:r>
+        <w:rPr>
+          <w:rFonts w:ascii="Courier New" w:hAnsi="Courier New" w:cs="Courier New"/>
+          <w:sz w:val="20"/>
+          <w:szCs w:val="20"/>
+          <w:lang w:val="en-US"/>
+        </w:rPr>
+        <w:t xml:space="preserve"> </w:t>
       </w:r>
       <w:proofErr w:type="spellStart"/>
       <w:r>
@@ -5512,7 +5602,27 @@
           <w:szCs w:val="20"/>
           <w:lang w:val="en-US"/>
         </w:rPr>
-        <w:t>) result)</w:t>
+        <w:t xml:space="preserve">) </w:t>
+      </w:r>
+      <w:proofErr w:type="spellStart"/>
+      <w:r>
+        <w:rPr>
+          <w:rFonts w:ascii="Courier New" w:hAnsi="Courier New" w:cs="Courier New"/>
+          <w:sz w:val="20"/>
+          <w:szCs w:val="20"/>
+          <w:lang w:val="en-US"/>
+        </w:rPr>
+        <w:t>lst</w:t>
+      </w:r>
+      <w:proofErr w:type="spellEnd"/>
+      <w:r>
+        <w:rPr>
+          <w:rFonts w:ascii="Courier New" w:hAnsi="Courier New" w:cs="Courier New"/>
+          <w:sz w:val="20"/>
+          <w:szCs w:val="20"/>
+          <w:lang w:val="en-US"/>
+        </w:rPr>
+        <w:t>)</w:t>
       </w:r>
     </w:p>
     <w:p>
@@ -5539,19 +5649,28 @@
           <w:lang w:val="en-US"/>
         </w:rPr>
         <w:tab/>
-        <w:t>(T (</w:t>
-      </w:r>
-      <w:proofErr w:type="spellStart"/>
-      <w:r>
-        <w:rPr>
-          <w:rFonts w:ascii="Courier New" w:hAnsi="Courier New" w:cs="Courier New"/>
-          <w:sz w:val="20"/>
-          <w:szCs w:val="20"/>
-          <w:lang w:val="en-US"/>
-        </w:rPr>
-        <w:t>my_sort</w:t>
-      </w:r>
-      <w:proofErr w:type="spellEnd"/>
+      </w:r>
+      <w:r>
+        <w:rPr>
+          <w:rFonts w:ascii="Courier New" w:hAnsi="Courier New" w:cs="Courier New"/>
+          <w:sz w:val="20"/>
+          <w:szCs w:val="20"/>
+          <w:lang w:val="en-US"/>
+        </w:rPr>
+        <w:tab/>
+        <w:t xml:space="preserve">    (</w:t>
+      </w:r>
+      <w:proofErr w:type="gramStart"/>
+      <w:r>
+        <w:rPr>
+          <w:rFonts w:ascii="Courier New" w:hAnsi="Courier New" w:cs="Courier New"/>
+          <w:sz w:val="20"/>
+          <w:szCs w:val="20"/>
+          <w:lang w:val="en-US"/>
+        </w:rPr>
+        <w:t>cons</w:t>
+      </w:r>
+      <w:proofErr w:type="gramEnd"/>
       <w:r>
         <w:rPr>
           <w:rFonts w:ascii="Courier New" w:hAnsi="Courier New" w:cs="Courier New"/>
@@ -5569,26 +5688,6 @@
           <w:szCs w:val="20"/>
           <w:lang w:val="en-US"/>
         </w:rPr>
-        <w:t>my_remove</w:t>
-      </w:r>
-      <w:proofErr w:type="spellEnd"/>
-      <w:r>
-        <w:rPr>
-          <w:rFonts w:ascii="Courier New" w:hAnsi="Courier New" w:cs="Courier New"/>
-          <w:sz w:val="20"/>
-          <w:szCs w:val="20"/>
-          <w:lang w:val="en-US"/>
-        </w:rPr>
-        <w:t xml:space="preserve"> (</w:t>
-      </w:r>
-      <w:proofErr w:type="spellStart"/>
-      <w:r>
-        <w:rPr>
-          <w:rFonts w:ascii="Courier New" w:hAnsi="Courier New" w:cs="Courier New"/>
-          <w:sz w:val="20"/>
-          <w:szCs w:val="20"/>
-          <w:lang w:val="en-US"/>
-        </w:rPr>
         <w:t>my_max</w:t>
       </w:r>
       <w:proofErr w:type="spellEnd"/>
@@ -5619,27 +5718,7 @@
           <w:szCs w:val="20"/>
           <w:lang w:val="en-US"/>
         </w:rPr>
-        <w:t xml:space="preserve">) </w:t>
-      </w:r>
-      <w:proofErr w:type="spellStart"/>
-      <w:r>
-        <w:rPr>
-          <w:rFonts w:ascii="Courier New" w:hAnsi="Courier New" w:cs="Courier New"/>
-          <w:sz w:val="20"/>
-          <w:szCs w:val="20"/>
-          <w:lang w:val="en-US"/>
-        </w:rPr>
-        <w:t>lst</w:t>
-      </w:r>
-      <w:proofErr w:type="spellEnd"/>
-      <w:r>
-        <w:rPr>
-          <w:rFonts w:ascii="Courier New" w:hAnsi="Courier New" w:cs="Courier New"/>
-          <w:sz w:val="20"/>
-          <w:szCs w:val="20"/>
-          <w:lang w:val="en-US"/>
-        </w:rPr>
-        <w:t>)</w:t>
+        <w:t>) result)))))</w:t>
       </w:r>
     </w:p>
     <w:p>
@@ -5658,85 +5737,6 @@
           <w:lang w:val="en-US"/>
         </w:rPr>
       </w:pPr>
-      <w:r>
-        <w:rPr>
-          <w:rFonts w:ascii="Courier New" w:hAnsi="Courier New" w:cs="Courier New"/>
-          <w:sz w:val="20"/>
-          <w:szCs w:val="20"/>
-          <w:lang w:val="en-US"/>
-        </w:rPr>
-        <w:tab/>
-      </w:r>
-      <w:r>
-        <w:rPr>
-          <w:rFonts w:ascii="Courier New" w:hAnsi="Courier New" w:cs="Courier New"/>
-          <w:sz w:val="20"/>
-          <w:szCs w:val="20"/>
-          <w:lang w:val="en-US"/>
-        </w:rPr>
-        <w:tab/>
-        <w:t xml:space="preserve">    (</w:t>
-      </w:r>
-      <w:proofErr w:type="gramStart"/>
-      <w:r>
-        <w:rPr>
-          <w:rFonts w:ascii="Courier New" w:hAnsi="Courier New" w:cs="Courier New"/>
-          <w:sz w:val="20"/>
-          <w:szCs w:val="20"/>
-          <w:lang w:val="en-US"/>
-        </w:rPr>
-        <w:t>cons</w:t>
-      </w:r>
-      <w:proofErr w:type="gramEnd"/>
-      <w:r>
-        <w:rPr>
-          <w:rFonts w:ascii="Courier New" w:hAnsi="Courier New" w:cs="Courier New"/>
-          <w:sz w:val="20"/>
-          <w:szCs w:val="20"/>
-          <w:lang w:val="en-US"/>
-        </w:rPr>
-        <w:t xml:space="preserve"> (</w:t>
-      </w:r>
-      <w:proofErr w:type="spellStart"/>
-      <w:r>
-        <w:rPr>
-          <w:rFonts w:ascii="Courier New" w:hAnsi="Courier New" w:cs="Courier New"/>
-          <w:sz w:val="20"/>
-          <w:szCs w:val="20"/>
-          <w:lang w:val="en-US"/>
-        </w:rPr>
-        <w:t>my_max</w:t>
-      </w:r>
-      <w:proofErr w:type="spellEnd"/>
-      <w:r>
-        <w:rPr>
-          <w:rFonts w:ascii="Courier New" w:hAnsi="Courier New" w:cs="Courier New"/>
-          <w:sz w:val="20"/>
-          <w:szCs w:val="20"/>
-          <w:lang w:val="en-US"/>
-        </w:rPr>
-        <w:t xml:space="preserve"> </w:t>
-      </w:r>
-      <w:proofErr w:type="spellStart"/>
-      <w:r>
-        <w:rPr>
-          <w:rFonts w:ascii="Courier New" w:hAnsi="Courier New" w:cs="Courier New"/>
-          <w:sz w:val="20"/>
-          <w:szCs w:val="20"/>
-          <w:lang w:val="en-US"/>
-        </w:rPr>
-        <w:t>lst</w:t>
-      </w:r>
-      <w:proofErr w:type="spellEnd"/>
-      <w:r>
-        <w:rPr>
-          <w:rFonts w:ascii="Courier New" w:hAnsi="Courier New" w:cs="Courier New"/>
-          <w:sz w:val="20"/>
-          <w:szCs w:val="20"/>
-          <w:lang w:val="en-US"/>
-        </w:rPr>
-        <w:t>) result)))))</w:t>
-      </w:r>
     </w:p>
     <w:p>
       <w:pPr>
@@ -5754,6 +5754,77 @@
           <w:lang w:val="en-US"/>
         </w:rPr>
       </w:pPr>
+      <w:r>
+        <w:rPr>
+          <w:rFonts w:ascii="Courier New" w:hAnsi="Courier New" w:cs="Courier New"/>
+          <w:sz w:val="20"/>
+          <w:szCs w:val="20"/>
+          <w:lang w:val="en-US"/>
+        </w:rPr>
+        <w:t>(</w:t>
+      </w:r>
+      <w:proofErr w:type="spellStart"/>
+      <w:proofErr w:type="gramStart"/>
+      <w:r>
+        <w:rPr>
+          <w:rFonts w:ascii="Courier New" w:hAnsi="Courier New" w:cs="Courier New"/>
+          <w:sz w:val="20"/>
+          <w:szCs w:val="20"/>
+          <w:lang w:val="en-US"/>
+        </w:rPr>
+        <w:t>defun</w:t>
+      </w:r>
+      <w:proofErr w:type="spellEnd"/>
+      <w:proofErr w:type="gramEnd"/>
+      <w:r>
+        <w:rPr>
+          <w:rFonts w:ascii="Courier New" w:hAnsi="Courier New" w:cs="Courier New"/>
+          <w:sz w:val="20"/>
+          <w:szCs w:val="20"/>
+          <w:lang w:val="en-US"/>
+        </w:rPr>
+        <w:t xml:space="preserve"> </w:t>
+      </w:r>
+      <w:proofErr w:type="spellStart"/>
+      <w:r>
+        <w:rPr>
+          <w:rFonts w:ascii="Courier New" w:hAnsi="Courier New" w:cs="Courier New"/>
+          <w:sz w:val="20"/>
+          <w:szCs w:val="20"/>
+          <w:lang w:val="en-US"/>
+        </w:rPr>
+        <w:t>select_between</w:t>
+      </w:r>
+      <w:proofErr w:type="spellEnd"/>
+      <w:r>
+        <w:rPr>
+          <w:rFonts w:ascii="Courier New" w:hAnsi="Courier New" w:cs="Courier New"/>
+          <w:sz w:val="20"/>
+          <w:szCs w:val="20"/>
+          <w:lang w:val="en-US"/>
+        </w:rPr>
+        <w:t xml:space="preserve"> (</w:t>
+      </w:r>
+      <w:proofErr w:type="spellStart"/>
+      <w:r>
+        <w:rPr>
+          <w:rFonts w:ascii="Courier New" w:hAnsi="Courier New" w:cs="Courier New"/>
+          <w:sz w:val="20"/>
+          <w:szCs w:val="20"/>
+          <w:lang w:val="en-US"/>
+        </w:rPr>
+        <w:t>lst</w:t>
+      </w:r>
+      <w:proofErr w:type="spellEnd"/>
+      <w:r>
+        <w:rPr>
+          <w:rFonts w:ascii="Courier New" w:hAnsi="Courier New" w:cs="Courier New"/>
+          <w:sz w:val="20"/>
+          <w:szCs w:val="20"/>
+          <w:lang w:val="en-US"/>
+        </w:rPr>
+        <w:t xml:space="preserve"> left right)</w:t>
+      </w:r>
     </w:p>
     <w:p>
       <w:pPr>
@@ -5778,7 +5849,7 @@
           <w:szCs w:val="20"/>
           <w:lang w:val="en-US"/>
         </w:rPr>
-        <w:t>(</w:t>
+        <w:t xml:space="preserve">  (</w:t>
       </w:r>
       <w:proofErr w:type="spellStart"/>
       <w:proofErr w:type="gramStart"/>
@@ -5789,7 +5860,7 @@
           <w:szCs w:val="20"/>
           <w:lang w:val="en-US"/>
         </w:rPr>
-        <w:t>defun</w:t>
+        <w:t>cond</w:t>
       </w:r>
       <w:proofErr w:type="spellEnd"/>
       <w:proofErr w:type="gramEnd"/>
@@ -5800,6 +5871,26 @@
           <w:szCs w:val="20"/>
           <w:lang w:val="en-US"/>
         </w:rPr>
+        <w:t xml:space="preserve"> ((&gt; left right) (</w:t>
+      </w:r>
+      <w:proofErr w:type="spellStart"/>
+      <w:r>
+        <w:rPr>
+          <w:rFonts w:ascii="Courier New" w:hAnsi="Courier New" w:cs="Courier New"/>
+          <w:sz w:val="20"/>
+          <w:szCs w:val="20"/>
+          <w:lang w:val="en-US"/>
+        </w:rPr>
+        <w:t>select_between</w:t>
+      </w:r>
+      <w:proofErr w:type="spellEnd"/>
+      <w:r>
+        <w:rPr>
+          <w:rFonts w:ascii="Courier New" w:hAnsi="Courier New" w:cs="Courier New"/>
+          <w:sz w:val="20"/>
+          <w:szCs w:val="20"/>
+          <w:lang w:val="en-US"/>
+        </w:rPr>
         <w:t xml:space="preserve"> </w:t>
       </w:r>
       <w:proofErr w:type="spellStart"/>
@@ -5810,26 +5901,6 @@
           <w:szCs w:val="20"/>
           <w:lang w:val="en-US"/>
         </w:rPr>
-        <w:t>select_between</w:t>
-      </w:r>
-      <w:proofErr w:type="spellEnd"/>
-      <w:r>
-        <w:rPr>
-          <w:rFonts w:ascii="Courier New" w:hAnsi="Courier New" w:cs="Courier New"/>
-          <w:sz w:val="20"/>
-          <w:szCs w:val="20"/>
-          <w:lang w:val="en-US"/>
-        </w:rPr>
-        <w:t xml:space="preserve"> (</w:t>
-      </w:r>
-      <w:proofErr w:type="spellStart"/>
-      <w:r>
-        <w:rPr>
-          <w:rFonts w:ascii="Courier New" w:hAnsi="Courier New" w:cs="Courier New"/>
-          <w:sz w:val="20"/>
-          <w:szCs w:val="20"/>
-          <w:lang w:val="en-US"/>
-        </w:rPr>
         <w:t>lst</w:t>
       </w:r>
       <w:proofErr w:type="spellEnd"/>
@@ -5840,7 +5911,7 @@
           <w:szCs w:val="20"/>
           <w:lang w:val="en-US"/>
         </w:rPr>
-        <w:t xml:space="preserve"> left right)</w:t>
+        <w:t xml:space="preserve"> right left))</w:t>
       </w:r>
     </w:p>
     <w:p>
@@ -5866,29 +5937,8 @@
           <w:szCs w:val="20"/>
           <w:lang w:val="en-US"/>
         </w:rPr>
-        <w:t xml:space="preserve">  (</w:t>
-      </w:r>
-      <w:proofErr w:type="spellStart"/>
-      <w:proofErr w:type="gramStart"/>
-      <w:r>
-        <w:rPr>
-          <w:rFonts w:ascii="Courier New" w:hAnsi="Courier New" w:cs="Courier New"/>
-          <w:sz w:val="20"/>
-          <w:szCs w:val="20"/>
-          <w:lang w:val="en-US"/>
-        </w:rPr>
-        <w:t>cond</w:t>
-      </w:r>
-      <w:proofErr w:type="spellEnd"/>
-      <w:proofErr w:type="gramEnd"/>
-      <w:r>
-        <w:rPr>
-          <w:rFonts w:ascii="Courier New" w:hAnsi="Courier New" w:cs="Courier New"/>
-          <w:sz w:val="20"/>
-          <w:szCs w:val="20"/>
-          <w:lang w:val="en-US"/>
-        </w:rPr>
-        <w:t xml:space="preserve"> ((&gt; left right) (</w:t>
+        <w:tab/>
+        <w:t>(T (</w:t>
       </w:r>
       <w:proofErr w:type="spellStart"/>
       <w:r>
@@ -5928,7 +5978,192 @@
           <w:szCs w:val="20"/>
           <w:lang w:val="en-US"/>
         </w:rPr>
-        <w:t xml:space="preserve"> right left))</w:t>
+        <w:t xml:space="preserve"> left right))))</w:t>
+      </w:r>
+    </w:p>
+    <w:p>
+      <w:pPr>
+        <w:spacing w:line="360" w:lineRule="auto"/>
+        <w:rPr>
+          <w:sz w:val="28"/>
+          <w:szCs w:val="28"/>
+          <w:lang w:val="en-US"/>
+        </w:rPr>
+      </w:pPr>
+    </w:p>
+    <w:p>
+      <w:pPr>
+        <w:spacing w:line="360" w:lineRule="auto"/>
+        <w:rPr>
+          <w:sz w:val="28"/>
+          <w:szCs w:val="28"/>
+          <w:lang w:val="en-US"/>
+        </w:rPr>
+      </w:pPr>
+    </w:p>
+    <w:p>
+      <w:pPr>
+        <w:pStyle w:val="2"/>
+        <w:spacing w:line="360" w:lineRule="auto"/>
+        <w:ind w:firstLine="709"/>
+        <w:rPr>
+          <w:rFonts w:ascii="Times New Roman" w:hAnsi="Times New Roman" w:cs="Times New Roman"/>
+          <w:b/>
+          <w:bCs/>
+          <w:color w:val="auto"/>
+          <w:sz w:val="32"/>
+          <w:szCs w:val="32"/>
+        </w:rPr>
+      </w:pPr>
+      <w:r>
+        <w:rPr>
+          <w:rFonts w:ascii="Times New Roman" w:hAnsi="Times New Roman" w:cs="Times New Roman"/>
+          <w:b/>
+          <w:bCs/>
+          <w:color w:val="auto"/>
+          <w:sz w:val="32"/>
+          <w:szCs w:val="32"/>
+        </w:rPr>
+        <w:t>Задание</w:t>
+      </w:r>
+      <w:r>
+        <w:rPr>
+          <w:rFonts w:ascii="Times New Roman" w:hAnsi="Times New Roman" w:cs="Times New Roman"/>
+          <w:b/>
+          <w:bCs/>
+          <w:color w:val="auto"/>
+          <w:sz w:val="32"/>
+          <w:szCs w:val="32"/>
+        </w:rPr>
+        <w:t xml:space="preserve"> </w:t>
+      </w:r>
+      <w:r>
+        <w:rPr>
+          <w:rFonts w:ascii="Times New Roman" w:hAnsi="Times New Roman" w:cs="Times New Roman"/>
+          <w:b/>
+          <w:bCs/>
+          <w:color w:val="auto"/>
+          <w:sz w:val="32"/>
+          <w:szCs w:val="32"/>
+        </w:rPr>
+        <w:t>6</w:t>
+      </w:r>
+      <w:r>
+        <w:rPr>
+          <w:rFonts w:ascii="Times New Roman" w:hAnsi="Times New Roman" w:cs="Times New Roman"/>
+          <w:b/>
+          <w:bCs/>
+          <w:color w:val="auto"/>
+          <w:sz w:val="32"/>
+          <w:szCs w:val="32"/>
+        </w:rPr>
+        <w:t xml:space="preserve"> (8)</w:t>
+      </w:r>
+    </w:p>
+    <w:p>
+      <w:pPr>
+        <w:spacing w:line="360" w:lineRule="auto"/>
+        <w:ind w:firstLine="709"/>
+        <w:rPr>
+          <w:sz w:val="28"/>
+          <w:szCs w:val="28"/>
+        </w:rPr>
+      </w:pPr>
+      <w:r>
+        <w:rPr>
+          <w:sz w:val="28"/>
+          <w:szCs w:val="28"/>
+        </w:rPr>
+        <w:t xml:space="preserve">Написать рекурсивную версию (с именем </w:t>
+      </w:r>
+      <w:proofErr w:type="spellStart"/>
+      <w:r>
+        <w:rPr>
+          <w:sz w:val="28"/>
+          <w:szCs w:val="28"/>
+        </w:rPr>
+        <w:t>rec-add</w:t>
+      </w:r>
+      <w:proofErr w:type="spellEnd"/>
+      <w:r>
+        <w:rPr>
+          <w:sz w:val="28"/>
+          <w:szCs w:val="28"/>
+        </w:rPr>
+        <w:t>) вычисления суммы чисел заданного списка:</w:t>
+      </w:r>
+    </w:p>
+    <w:p>
+      <w:pPr>
+        <w:pStyle w:val="a5"/>
+        <w:numPr>
+          <w:ilvl w:val="0"/>
+          <w:numId w:val="21"/>
+        </w:numPr>
+        <w:spacing w:line="360" w:lineRule="auto"/>
+        <w:rPr>
+          <w:sz w:val="28"/>
+          <w:szCs w:val="28"/>
+        </w:rPr>
+      </w:pPr>
+      <w:proofErr w:type="spellStart"/>
+      <w:r>
+        <w:rPr>
+          <w:sz w:val="28"/>
+          <w:szCs w:val="28"/>
+        </w:rPr>
+        <w:t>одноуровнего</w:t>
+      </w:r>
+      <w:proofErr w:type="spellEnd"/>
+      <w:r>
+        <w:rPr>
+          <w:sz w:val="28"/>
+          <w:szCs w:val="28"/>
+        </w:rPr>
+        <w:t xml:space="preserve"> смешанного,</w:t>
+      </w:r>
+    </w:p>
+    <w:p>
+      <w:pPr>
+        <w:pStyle w:val="a5"/>
+        <w:numPr>
+          <w:ilvl w:val="0"/>
+          <w:numId w:val="21"/>
+        </w:numPr>
+        <w:spacing w:line="360" w:lineRule="auto"/>
+        <w:rPr>
+          <w:sz w:val="28"/>
+          <w:szCs w:val="28"/>
+        </w:rPr>
+      </w:pPr>
+      <w:r>
+        <w:rPr>
+          <w:sz w:val="28"/>
+          <w:szCs w:val="28"/>
+        </w:rPr>
+        <w:t>структурированного.</w:t>
+      </w:r>
+    </w:p>
+    <w:p>
+      <w:pPr>
+        <w:pStyle w:val="a5"/>
+        <w:spacing w:line="360" w:lineRule="auto"/>
+        <w:rPr>
+          <w:b/>
+          <w:bCs/>
+          <w:sz w:val="28"/>
+          <w:szCs w:val="28"/>
+          <w:lang w:val="en-US"/>
+        </w:rPr>
+      </w:pPr>
+      <w:r>
+        <w:rPr>
+          <w:b/>
+          <w:bCs/>
+          <w:sz w:val="28"/>
+          <w:szCs w:val="28"/>
+        </w:rPr>
+        <w:t>Решение</w:t>
       </w:r>
     </w:p>
     <w:p>
@@ -5942,47 +6177,48 @@
         <w:spacing w:line="360" w:lineRule="auto"/>
         <w:rPr>
           <w:rFonts w:ascii="Courier New" w:hAnsi="Courier New" w:cs="Courier New"/>
-          <w:sz w:val="20"/>
-          <w:szCs w:val="20"/>
-          <w:lang w:val="en-US"/>
-        </w:rPr>
-      </w:pPr>
-      <w:r>
-        <w:rPr>
-          <w:rFonts w:ascii="Courier New" w:hAnsi="Courier New" w:cs="Courier New"/>
-          <w:sz w:val="20"/>
-          <w:szCs w:val="20"/>
-          <w:lang w:val="en-US"/>
-        </w:rPr>
-        <w:tab/>
-        <w:t>(T (</w:t>
-      </w:r>
-      <w:proofErr w:type="spellStart"/>
-      <w:r>
-        <w:rPr>
-          <w:rFonts w:ascii="Courier New" w:hAnsi="Courier New" w:cs="Courier New"/>
-          <w:sz w:val="20"/>
-          <w:szCs w:val="20"/>
-          <w:lang w:val="en-US"/>
-        </w:rPr>
-        <w:t>select_between</w:t>
-      </w:r>
-      <w:proofErr w:type="spellEnd"/>
-      <w:r>
-        <w:rPr>
-          <w:rFonts w:ascii="Courier New" w:hAnsi="Courier New" w:cs="Courier New"/>
-          <w:sz w:val="20"/>
-          <w:szCs w:val="20"/>
-          <w:lang w:val="en-US"/>
-        </w:rPr>
-        <w:t xml:space="preserve"> </w:t>
-      </w:r>
-      <w:proofErr w:type="spellStart"/>
-      <w:r>
-        <w:rPr>
-          <w:rFonts w:ascii="Courier New" w:hAnsi="Courier New" w:cs="Courier New"/>
-          <w:sz w:val="20"/>
-          <w:szCs w:val="20"/>
+          <w:sz w:val="21"/>
+          <w:szCs w:val="21"/>
+          <w:lang w:val="en-US"/>
+        </w:rPr>
+      </w:pPr>
+      <w:r>
+        <w:rPr>
+          <w:rFonts w:ascii="Courier New" w:hAnsi="Courier New" w:cs="Courier New"/>
+          <w:sz w:val="21"/>
+          <w:szCs w:val="21"/>
+          <w:lang w:val="en-US"/>
+        </w:rPr>
+        <w:t>(</w:t>
+      </w:r>
+      <w:proofErr w:type="spellStart"/>
+      <w:proofErr w:type="gramStart"/>
+      <w:r>
+        <w:rPr>
+          <w:rFonts w:ascii="Courier New" w:hAnsi="Courier New" w:cs="Courier New"/>
+          <w:sz w:val="21"/>
+          <w:szCs w:val="21"/>
+          <w:lang w:val="en-US"/>
+        </w:rPr>
+        <w:t>defun</w:t>
+      </w:r>
+      <w:proofErr w:type="spellEnd"/>
+      <w:proofErr w:type="gramEnd"/>
+      <w:r>
+        <w:rPr>
+          <w:rFonts w:ascii="Courier New" w:hAnsi="Courier New" w:cs="Courier New"/>
+          <w:sz w:val="21"/>
+          <w:szCs w:val="21"/>
+          <w:lang w:val="en-US"/>
+        </w:rPr>
+        <w:t xml:space="preserve"> rec_add_v1 (</w:t>
+      </w:r>
+      <w:proofErr w:type="spellStart"/>
+      <w:r>
+        <w:rPr>
+          <w:rFonts w:ascii="Courier New" w:hAnsi="Courier New" w:cs="Courier New"/>
+          <w:sz w:val="21"/>
+          <w:szCs w:val="21"/>
           <w:lang w:val="en-US"/>
         </w:rPr>
         <w:t>lst</w:t>
@@ -5991,196 +6227,11 @@
       <w:r>
         <w:rPr>
           <w:rFonts w:ascii="Courier New" w:hAnsi="Courier New" w:cs="Courier New"/>
-          <w:sz w:val="20"/>
-          <w:szCs w:val="20"/>
-          <w:lang w:val="en-US"/>
-        </w:rPr>
-        <w:t xml:space="preserve"> left right))))</w:t>
-      </w:r>
-    </w:p>
-    <w:p>
-      <w:pPr>
-        <w:spacing w:line="360" w:lineRule="auto"/>
-        <w:rPr>
-          <w:sz w:val="28"/>
-          <w:szCs w:val="28"/>
-          <w:lang w:val="en-US"/>
-        </w:rPr>
-      </w:pPr>
-    </w:p>
-    <w:p>
-      <w:pPr>
-        <w:spacing w:line="360" w:lineRule="auto"/>
-        <w:rPr>
-          <w:sz w:val="28"/>
-          <w:szCs w:val="28"/>
-          <w:lang w:val="en-US"/>
-        </w:rPr>
-      </w:pPr>
-    </w:p>
-    <w:p>
-      <w:pPr>
-        <w:pStyle w:val="2"/>
-        <w:spacing w:line="360" w:lineRule="auto"/>
-        <w:ind w:firstLine="709"/>
-        <w:rPr>
-          <w:rFonts w:ascii="Times New Roman" w:hAnsi="Times New Roman" w:cs="Times New Roman"/>
-          <w:b/>
-          <w:bCs/>
-          <w:color w:val="auto"/>
-          <w:sz w:val="32"/>
-          <w:szCs w:val="32"/>
-        </w:rPr>
-      </w:pPr>
-      <w:r>
-        <w:rPr>
-          <w:rFonts w:ascii="Times New Roman" w:hAnsi="Times New Roman" w:cs="Times New Roman"/>
-          <w:b/>
-          <w:bCs/>
-          <w:color w:val="auto"/>
-          <w:sz w:val="32"/>
-          <w:szCs w:val="32"/>
-        </w:rPr>
-        <w:t>Задание</w:t>
-      </w:r>
-      <w:r>
-        <w:rPr>
-          <w:rFonts w:ascii="Times New Roman" w:hAnsi="Times New Roman" w:cs="Times New Roman"/>
-          <w:b/>
-          <w:bCs/>
-          <w:color w:val="auto"/>
-          <w:sz w:val="32"/>
-          <w:szCs w:val="32"/>
-        </w:rPr>
-        <w:t xml:space="preserve"> </w:t>
-      </w:r>
-      <w:r>
-        <w:rPr>
-          <w:rFonts w:ascii="Times New Roman" w:hAnsi="Times New Roman" w:cs="Times New Roman"/>
-          <w:b/>
-          <w:bCs/>
-          <w:color w:val="auto"/>
-          <w:sz w:val="32"/>
-          <w:szCs w:val="32"/>
-        </w:rPr>
-        <w:t>6</w:t>
-      </w:r>
-      <w:r>
-        <w:rPr>
-          <w:rFonts w:ascii="Times New Roman" w:hAnsi="Times New Roman" w:cs="Times New Roman"/>
-          <w:b/>
-          <w:bCs/>
-          <w:color w:val="auto"/>
-          <w:sz w:val="32"/>
-          <w:szCs w:val="32"/>
-        </w:rPr>
-        <w:t xml:space="preserve"> (8)</w:t>
-      </w:r>
-    </w:p>
-    <w:p>
-      <w:pPr>
-        <w:spacing w:line="360" w:lineRule="auto"/>
-        <w:ind w:firstLine="709"/>
-        <w:rPr>
-          <w:sz w:val="28"/>
-          <w:szCs w:val="28"/>
-        </w:rPr>
-      </w:pPr>
-      <w:r>
-        <w:rPr>
-          <w:sz w:val="28"/>
-          <w:szCs w:val="28"/>
-        </w:rPr>
-        <w:t xml:space="preserve">Написать рекурсивную версию (с именем </w:t>
-      </w:r>
-      <w:proofErr w:type="spellStart"/>
-      <w:r>
-        <w:rPr>
-          <w:sz w:val="28"/>
-          <w:szCs w:val="28"/>
-        </w:rPr>
-        <w:t>rec-add</w:t>
-      </w:r>
-      <w:proofErr w:type="spellEnd"/>
-      <w:r>
-        <w:rPr>
-          <w:sz w:val="28"/>
-          <w:szCs w:val="28"/>
-        </w:rPr>
-        <w:t>) вычисления суммы чисел заданного списка:</w:t>
-      </w:r>
-    </w:p>
-    <w:p>
-      <w:pPr>
-        <w:pStyle w:val="a5"/>
-        <w:numPr>
-          <w:ilvl w:val="0"/>
-          <w:numId w:val="21"/>
-        </w:numPr>
-        <w:spacing w:line="360" w:lineRule="auto"/>
-        <w:rPr>
-          <w:sz w:val="28"/>
-          <w:szCs w:val="28"/>
-        </w:rPr>
-      </w:pPr>
-      <w:proofErr w:type="spellStart"/>
-      <w:r>
-        <w:rPr>
-          <w:sz w:val="28"/>
-          <w:szCs w:val="28"/>
-        </w:rPr>
-        <w:t>одноуровнего</w:t>
-      </w:r>
-      <w:proofErr w:type="spellEnd"/>
-      <w:r>
-        <w:rPr>
-          <w:sz w:val="28"/>
-          <w:szCs w:val="28"/>
-        </w:rPr>
-        <w:t xml:space="preserve"> смешанного,</w:t>
-      </w:r>
-    </w:p>
-    <w:p>
-      <w:pPr>
-        <w:pStyle w:val="a5"/>
-        <w:numPr>
-          <w:ilvl w:val="0"/>
-          <w:numId w:val="21"/>
-        </w:numPr>
-        <w:spacing w:line="360" w:lineRule="auto"/>
-        <w:rPr>
-          <w:sz w:val="28"/>
-          <w:szCs w:val="28"/>
-        </w:rPr>
-      </w:pPr>
-      <w:r>
-        <w:rPr>
-          <w:sz w:val="28"/>
-          <w:szCs w:val="28"/>
-        </w:rPr>
-        <w:t>структурированного.</w:t>
-      </w:r>
-    </w:p>
-    <w:p>
-      <w:pPr>
-        <w:pStyle w:val="a5"/>
-        <w:spacing w:line="360" w:lineRule="auto"/>
-        <w:rPr>
-          <w:b/>
-          <w:bCs/>
-          <w:sz w:val="28"/>
-          <w:szCs w:val="28"/>
-          <w:lang w:val="en-US"/>
-        </w:rPr>
-      </w:pPr>
-      <w:r>
-        <w:rPr>
-          <w:b/>
-          <w:bCs/>
-          <w:sz w:val="28"/>
-          <w:szCs w:val="28"/>
-        </w:rPr>
-        <w:t>Решение</w:t>
+          <w:sz w:val="21"/>
+          <w:szCs w:val="21"/>
+          <w:lang w:val="en-US"/>
+        </w:rPr>
+        <w:t xml:space="preserve"> &amp;optional (sum 0))</w:t>
       </w:r>
     </w:p>
     <w:p>
@@ -6206,7 +6257,7 @@
           <w:szCs w:val="21"/>
           <w:lang w:val="en-US"/>
         </w:rPr>
-        <w:t>(</w:t>
+        <w:t xml:space="preserve">  (</w:t>
       </w:r>
       <w:proofErr w:type="spellStart"/>
       <w:proofErr w:type="gramStart"/>
@@ -6217,7 +6268,7 @@
           <w:szCs w:val="21"/>
           <w:lang w:val="en-US"/>
         </w:rPr>
-        <w:t>defun</w:t>
+        <w:t>cond</w:t>
       </w:r>
       <w:proofErr w:type="spellEnd"/>
       <w:proofErr w:type="gramEnd"/>
@@ -6228,7 +6279,7 @@
           <w:szCs w:val="21"/>
           <w:lang w:val="en-US"/>
         </w:rPr>
-        <w:t xml:space="preserve"> rec_add_v1 (</w:t>
+        <w:t xml:space="preserve"> ((null </w:t>
       </w:r>
       <w:proofErr w:type="spellStart"/>
       <w:r>
@@ -6248,7 +6299,7 @@
           <w:szCs w:val="21"/>
           <w:lang w:val="en-US"/>
         </w:rPr>
-        <w:t xml:space="preserve"> &amp;optional (sum 0))</w:t>
+        <w:t>) sum)</w:t>
       </w:r>
     </w:p>
     <w:p>
@@ -6274,10 +6325,10 @@
           <w:szCs w:val="21"/>
           <w:lang w:val="en-US"/>
         </w:rPr>
-        <w:t xml:space="preserve">  (</w:t>
-      </w:r>
-      <w:proofErr w:type="spellStart"/>
-      <w:proofErr w:type="gramStart"/>
+        <w:tab/>
+        <w:t xml:space="preserve">  ((</w:t>
+      </w:r>
+      <w:proofErr w:type="spellStart"/>
       <w:r>
         <w:rPr>
           <w:rFonts w:ascii="Courier New" w:hAnsi="Courier New" w:cs="Courier New"/>
@@ -6285,10 +6336,9 @@
           <w:szCs w:val="21"/>
           <w:lang w:val="en-US"/>
         </w:rPr>
-        <w:t>cond</w:t>
-      </w:r>
-      <w:proofErr w:type="spellEnd"/>
-      <w:proofErr w:type="gramEnd"/>
+        <w:t>numberp</w:t>
+      </w:r>
+      <w:proofErr w:type="spellEnd"/>
       <w:r>
         <w:rPr>
           <w:rFonts w:ascii="Courier New" w:hAnsi="Courier New" w:cs="Courier New"/>
@@ -6296,7 +6346,7 @@
           <w:szCs w:val="21"/>
           <w:lang w:val="en-US"/>
         </w:rPr>
-        <w:t xml:space="preserve"> ((null </w:t>
+        <w:t xml:space="preserve"> (car </w:t>
       </w:r>
       <w:proofErr w:type="spellStart"/>
       <w:r>
@@ -6316,7 +6366,67 @@
           <w:szCs w:val="21"/>
           <w:lang w:val="en-US"/>
         </w:rPr>
-        <w:t>) sum)</w:t>
+        <w:t>)) (rec_add_v1 (</w:t>
+      </w:r>
+      <w:proofErr w:type="spellStart"/>
+      <w:r>
+        <w:rPr>
+          <w:rFonts w:ascii="Courier New" w:hAnsi="Courier New" w:cs="Courier New"/>
+          <w:sz w:val="21"/>
+          <w:szCs w:val="21"/>
+          <w:lang w:val="en-US"/>
+        </w:rPr>
+        <w:t>cdr</w:t>
+      </w:r>
+      <w:proofErr w:type="spellEnd"/>
+      <w:r>
+        <w:rPr>
+          <w:rFonts w:ascii="Courier New" w:hAnsi="Courier New" w:cs="Courier New"/>
+          <w:sz w:val="21"/>
+          <w:szCs w:val="21"/>
+          <w:lang w:val="en-US"/>
+        </w:rPr>
+        <w:t xml:space="preserve"> </w:t>
+      </w:r>
+      <w:proofErr w:type="spellStart"/>
+      <w:r>
+        <w:rPr>
+          <w:rFonts w:ascii="Courier New" w:hAnsi="Courier New" w:cs="Courier New"/>
+          <w:sz w:val="21"/>
+          <w:szCs w:val="21"/>
+          <w:lang w:val="en-US"/>
+        </w:rPr>
+        <w:t>lst</w:t>
+      </w:r>
+      <w:proofErr w:type="spellEnd"/>
+      <w:r>
+        <w:rPr>
+          <w:rFonts w:ascii="Courier New" w:hAnsi="Courier New" w:cs="Courier New"/>
+          <w:sz w:val="21"/>
+          <w:szCs w:val="21"/>
+          <w:lang w:val="en-US"/>
+        </w:rPr>
+        <w:t xml:space="preserve">) (+ sum (car </w:t>
+      </w:r>
+      <w:proofErr w:type="spellStart"/>
+      <w:r>
+        <w:rPr>
+          <w:rFonts w:ascii="Courier New" w:hAnsi="Courier New" w:cs="Courier New"/>
+          <w:sz w:val="21"/>
+          <w:szCs w:val="21"/>
+          <w:lang w:val="en-US"/>
+        </w:rPr>
+        <w:t>lst</w:t>
+      </w:r>
+      <w:proofErr w:type="spellEnd"/>
+      <w:r>
+        <w:rPr>
+          <w:rFonts w:ascii="Courier New" w:hAnsi="Courier New" w:cs="Courier New"/>
+          <w:sz w:val="21"/>
+          <w:szCs w:val="21"/>
+          <w:lang w:val="en-US"/>
+        </w:rPr>
+        <w:t>))))</w:t>
       </w:r>
     </w:p>
     <w:p>
@@ -6343,8 +6453,9 @@
           <w:lang w:val="en-US"/>
         </w:rPr>
         <w:tab/>
-        <w:t xml:space="preserve"> </w:t>
-      </w:r>
+        <w:t xml:space="preserve">  (T (rec_add_v1 (</w:t>
+      </w:r>
+      <w:proofErr w:type="spellStart"/>
       <w:r>
         <w:rPr>
           <w:rFonts w:ascii="Courier New" w:hAnsi="Courier New" w:cs="Courier New"/>
@@ -6352,8 +6463,9 @@
           <w:szCs w:val="21"/>
           <w:lang w:val="en-US"/>
         </w:rPr>
-        <w:t xml:space="preserve"> </w:t>
-      </w:r>
+        <w:t>cdr</w:t>
+      </w:r>
+      <w:proofErr w:type="spellEnd"/>
       <w:r>
         <w:rPr>
           <w:rFonts w:ascii="Courier New" w:hAnsi="Courier New" w:cs="Courier New"/>
@@ -6361,7 +6473,7 @@
           <w:szCs w:val="21"/>
           <w:lang w:val="en-US"/>
         </w:rPr>
-        <w:t>((</w:t>
+        <w:t xml:space="preserve"> </w:t>
       </w:r>
       <w:proofErr w:type="spellStart"/>
       <w:r>
@@ -6371,7 +6483,7 @@
           <w:szCs w:val="21"/>
           <w:lang w:val="en-US"/>
         </w:rPr>
-        <w:t>numberp</w:t>
+        <w:t>lst</w:t>
       </w:r>
       <w:proofErr w:type="spellEnd"/>
       <w:r>
@@ -6381,87 +6493,7 @@
           <w:szCs w:val="21"/>
           <w:lang w:val="en-US"/>
         </w:rPr>
-        <w:t xml:space="preserve"> (car </w:t>
-      </w:r>
-      <w:proofErr w:type="spellStart"/>
-      <w:r>
-        <w:rPr>
-          <w:rFonts w:ascii="Courier New" w:hAnsi="Courier New" w:cs="Courier New"/>
-          <w:sz w:val="21"/>
-          <w:szCs w:val="21"/>
-          <w:lang w:val="en-US"/>
-        </w:rPr>
-        <w:t>lst</w:t>
-      </w:r>
-      <w:proofErr w:type="spellEnd"/>
-      <w:r>
-        <w:rPr>
-          <w:rFonts w:ascii="Courier New" w:hAnsi="Courier New" w:cs="Courier New"/>
-          <w:sz w:val="21"/>
-          <w:szCs w:val="21"/>
-          <w:lang w:val="en-US"/>
-        </w:rPr>
-        <w:t>)) (rec_add_v1 (</w:t>
-      </w:r>
-      <w:proofErr w:type="spellStart"/>
-      <w:r>
-        <w:rPr>
-          <w:rFonts w:ascii="Courier New" w:hAnsi="Courier New" w:cs="Courier New"/>
-          <w:sz w:val="21"/>
-          <w:szCs w:val="21"/>
-          <w:lang w:val="en-US"/>
-        </w:rPr>
-        <w:t>cdr</w:t>
-      </w:r>
-      <w:proofErr w:type="spellEnd"/>
-      <w:r>
-        <w:rPr>
-          <w:rFonts w:ascii="Courier New" w:hAnsi="Courier New" w:cs="Courier New"/>
-          <w:sz w:val="21"/>
-          <w:szCs w:val="21"/>
-          <w:lang w:val="en-US"/>
-        </w:rPr>
-        <w:t xml:space="preserve"> </w:t>
-      </w:r>
-      <w:proofErr w:type="spellStart"/>
-      <w:r>
-        <w:rPr>
-          <w:rFonts w:ascii="Courier New" w:hAnsi="Courier New" w:cs="Courier New"/>
-          <w:sz w:val="21"/>
-          <w:szCs w:val="21"/>
-          <w:lang w:val="en-US"/>
-        </w:rPr>
-        <w:t>lst</w:t>
-      </w:r>
-      <w:proofErr w:type="spellEnd"/>
-      <w:r>
-        <w:rPr>
-          <w:rFonts w:ascii="Courier New" w:hAnsi="Courier New" w:cs="Courier New"/>
-          <w:sz w:val="21"/>
-          <w:szCs w:val="21"/>
-          <w:lang w:val="en-US"/>
-        </w:rPr>
-        <w:t xml:space="preserve">) (+ sum (car </w:t>
-      </w:r>
-      <w:proofErr w:type="spellStart"/>
-      <w:r>
-        <w:rPr>
-          <w:rFonts w:ascii="Courier New" w:hAnsi="Courier New" w:cs="Courier New"/>
-          <w:sz w:val="21"/>
-          <w:szCs w:val="21"/>
-          <w:lang w:val="en-US"/>
-        </w:rPr>
-        <w:t>lst</w:t>
-      </w:r>
-      <w:proofErr w:type="spellEnd"/>
-      <w:r>
-        <w:rPr>
-          <w:rFonts w:ascii="Courier New" w:hAnsi="Courier New" w:cs="Courier New"/>
-          <w:sz w:val="21"/>
-          <w:szCs w:val="21"/>
-          <w:lang w:val="en-US"/>
-        </w:rPr>
-        <w:t>))))</w:t>
+        <w:t>) sum))))</w:t>
       </w:r>
     </w:p>
     <w:p>
@@ -6480,74 +6512,6 @@
           <w:lang w:val="en-US"/>
         </w:rPr>
       </w:pPr>
-      <w:r>
-        <w:rPr>
-          <w:rFonts w:ascii="Courier New" w:hAnsi="Courier New" w:cs="Courier New"/>
-          <w:sz w:val="21"/>
-          <w:szCs w:val="21"/>
-          <w:lang w:val="en-US"/>
-        </w:rPr>
-        <w:tab/>
-        <w:t xml:space="preserve"> </w:t>
-      </w:r>
-      <w:r>
-        <w:rPr>
-          <w:rFonts w:ascii="Courier New" w:hAnsi="Courier New" w:cs="Courier New"/>
-          <w:sz w:val="21"/>
-          <w:szCs w:val="21"/>
-          <w:lang w:val="en-US"/>
-        </w:rPr>
-        <w:t xml:space="preserve"> </w:t>
-      </w:r>
-      <w:r>
-        <w:rPr>
-          <w:rFonts w:ascii="Courier New" w:hAnsi="Courier New" w:cs="Courier New"/>
-          <w:sz w:val="21"/>
-          <w:szCs w:val="21"/>
-          <w:lang w:val="en-US"/>
-        </w:rPr>
-        <w:t>(T (rec_add_v1 (</w:t>
-      </w:r>
-      <w:proofErr w:type="spellStart"/>
-      <w:r>
-        <w:rPr>
-          <w:rFonts w:ascii="Courier New" w:hAnsi="Courier New" w:cs="Courier New"/>
-          <w:sz w:val="21"/>
-          <w:szCs w:val="21"/>
-          <w:lang w:val="en-US"/>
-        </w:rPr>
-        <w:t>cdr</w:t>
-      </w:r>
-      <w:proofErr w:type="spellEnd"/>
-      <w:r>
-        <w:rPr>
-          <w:rFonts w:ascii="Courier New" w:hAnsi="Courier New" w:cs="Courier New"/>
-          <w:sz w:val="21"/>
-          <w:szCs w:val="21"/>
-          <w:lang w:val="en-US"/>
-        </w:rPr>
-        <w:t xml:space="preserve"> </w:t>
-      </w:r>
-      <w:proofErr w:type="spellStart"/>
-      <w:r>
-        <w:rPr>
-          <w:rFonts w:ascii="Courier New" w:hAnsi="Courier New" w:cs="Courier New"/>
-          <w:sz w:val="21"/>
-          <w:szCs w:val="21"/>
-          <w:lang w:val="en-US"/>
-        </w:rPr>
-        <w:t>lst</w:t>
-      </w:r>
-      <w:proofErr w:type="spellEnd"/>
-      <w:r>
-        <w:rPr>
-          <w:rFonts w:ascii="Courier New" w:hAnsi="Courier New" w:cs="Courier New"/>
-          <w:sz w:val="21"/>
-          <w:szCs w:val="21"/>
-          <w:lang w:val="en-US"/>
-        </w:rPr>
-        <w:t>) sum))))</w:t>
-      </w:r>
     </w:p>
     <w:p>
       <w:pPr>
@@ -6565,6 +6529,57 @@
           <w:lang w:val="en-US"/>
         </w:rPr>
       </w:pPr>
+      <w:r>
+        <w:rPr>
+          <w:rFonts w:ascii="Courier New" w:hAnsi="Courier New" w:cs="Courier New"/>
+          <w:sz w:val="21"/>
+          <w:szCs w:val="21"/>
+          <w:lang w:val="en-US"/>
+        </w:rPr>
+        <w:t>(</w:t>
+      </w:r>
+      <w:proofErr w:type="spellStart"/>
+      <w:proofErr w:type="gramStart"/>
+      <w:r>
+        <w:rPr>
+          <w:rFonts w:ascii="Courier New" w:hAnsi="Courier New" w:cs="Courier New"/>
+          <w:sz w:val="21"/>
+          <w:szCs w:val="21"/>
+          <w:lang w:val="en-US"/>
+        </w:rPr>
+        <w:t>defun</w:t>
+      </w:r>
+      <w:proofErr w:type="spellEnd"/>
+      <w:proofErr w:type="gramEnd"/>
+      <w:r>
+        <w:rPr>
+          <w:rFonts w:ascii="Courier New" w:hAnsi="Courier New" w:cs="Courier New"/>
+          <w:sz w:val="21"/>
+          <w:szCs w:val="21"/>
+          <w:lang w:val="en-US"/>
+        </w:rPr>
+        <w:t xml:space="preserve"> rec_add_v2 (</w:t>
+      </w:r>
+      <w:proofErr w:type="spellStart"/>
+      <w:r>
+        <w:rPr>
+          <w:rFonts w:ascii="Courier New" w:hAnsi="Courier New" w:cs="Courier New"/>
+          <w:sz w:val="21"/>
+          <w:szCs w:val="21"/>
+          <w:lang w:val="en-US"/>
+        </w:rPr>
+        <w:t>lst</w:t>
+      </w:r>
+      <w:proofErr w:type="spellEnd"/>
+      <w:r>
+        <w:rPr>
+          <w:rFonts w:ascii="Courier New" w:hAnsi="Courier New" w:cs="Courier New"/>
+          <w:sz w:val="21"/>
+          <w:szCs w:val="21"/>
+          <w:lang w:val="en-US"/>
+        </w:rPr>
+        <w:t>)</w:t>
+      </w:r>
     </w:p>
     <w:p>
       <w:pPr>
@@ -6589,7 +6604,7 @@
           <w:szCs w:val="21"/>
           <w:lang w:val="en-US"/>
         </w:rPr>
-        <w:t>(</w:t>
+        <w:t xml:space="preserve">  (</w:t>
       </w:r>
       <w:proofErr w:type="spellStart"/>
       <w:proofErr w:type="gramStart"/>
@@ -6600,7 +6615,7 @@
           <w:szCs w:val="21"/>
           <w:lang w:val="en-US"/>
         </w:rPr>
-        <w:t>defun</w:t>
+        <w:t>cond</w:t>
       </w:r>
       <w:proofErr w:type="spellEnd"/>
       <w:proofErr w:type="gramEnd"/>
@@ -6611,7 +6626,47 @@
           <w:szCs w:val="21"/>
           <w:lang w:val="en-US"/>
         </w:rPr>
-        <w:t xml:space="preserve"> rec_add_v2 (</w:t>
+        <w:t xml:space="preserve"> ((</w:t>
+      </w:r>
+      <w:proofErr w:type="spellStart"/>
+      <w:r>
+        <w:rPr>
+          <w:rFonts w:ascii="Courier New" w:hAnsi="Courier New" w:cs="Courier New"/>
+          <w:sz w:val="21"/>
+          <w:szCs w:val="21"/>
+          <w:lang w:val="en-US"/>
+        </w:rPr>
+        <w:t>numberp</w:t>
+      </w:r>
+      <w:proofErr w:type="spellEnd"/>
+      <w:r>
+        <w:rPr>
+          <w:rFonts w:ascii="Courier New" w:hAnsi="Courier New" w:cs="Courier New"/>
+          <w:sz w:val="21"/>
+          <w:szCs w:val="21"/>
+          <w:lang w:val="en-US"/>
+        </w:rPr>
+        <w:t xml:space="preserve"> </w:t>
+      </w:r>
+      <w:proofErr w:type="spellStart"/>
+      <w:r>
+        <w:rPr>
+          <w:rFonts w:ascii="Courier New" w:hAnsi="Courier New" w:cs="Courier New"/>
+          <w:sz w:val="21"/>
+          <w:szCs w:val="21"/>
+          <w:lang w:val="en-US"/>
+        </w:rPr>
+        <w:t>lst</w:t>
+      </w:r>
+      <w:proofErr w:type="spellEnd"/>
+      <w:r>
+        <w:rPr>
+          <w:rFonts w:ascii="Courier New" w:hAnsi="Courier New" w:cs="Courier New"/>
+          <w:sz w:val="21"/>
+          <w:szCs w:val="21"/>
+          <w:lang w:val="en-US"/>
+        </w:rPr>
+        <w:t xml:space="preserve">) </w:t>
       </w:r>
       <w:proofErr w:type="spellStart"/>
       <w:r>
@@ -6657,10 +6712,10 @@
           <w:szCs w:val="21"/>
           <w:lang w:val="en-US"/>
         </w:rPr>
-        <w:t xml:space="preserve">  (</w:t>
-      </w:r>
-      <w:proofErr w:type="spellStart"/>
-      <w:proofErr w:type="gramStart"/>
+        <w:tab/>
+        <w:t xml:space="preserve">  ((atom </w:t>
+      </w:r>
+      <w:proofErr w:type="spellStart"/>
       <w:r>
         <w:rPr>
           <w:rFonts w:ascii="Courier New" w:hAnsi="Courier New" w:cs="Courier New"/>
@@ -6668,10 +6723,9 @@
           <w:szCs w:val="21"/>
           <w:lang w:val="en-US"/>
         </w:rPr>
-        <w:t>cond</w:t>
-      </w:r>
-      <w:proofErr w:type="spellEnd"/>
-      <w:proofErr w:type="gramEnd"/>
+        <w:t>lst</w:t>
+      </w:r>
+      <w:proofErr w:type="spellEnd"/>
       <w:r>
         <w:rPr>
           <w:rFonts w:ascii="Courier New" w:hAnsi="Courier New" w:cs="Courier New"/>
@@ -6679,76 +6733,7 @@
           <w:szCs w:val="21"/>
           <w:lang w:val="en-US"/>
         </w:rPr>
-        <w:t xml:space="preserve"> </w:t>
-      </w:r>
-      <w:r>
-        <w:rPr>
-          <w:rFonts w:ascii="Courier New" w:hAnsi="Courier New" w:cs="Courier New"/>
-          <w:sz w:val="21"/>
-          <w:szCs w:val="21"/>
-          <w:lang w:val="en-US"/>
-        </w:rPr>
-        <w:t>((</w:t>
-      </w:r>
-      <w:proofErr w:type="spellStart"/>
-      <w:r>
-        <w:rPr>
-          <w:rFonts w:ascii="Courier New" w:hAnsi="Courier New" w:cs="Courier New"/>
-          <w:sz w:val="21"/>
-          <w:szCs w:val="21"/>
-          <w:lang w:val="en-US"/>
-        </w:rPr>
-        <w:t>numberp</w:t>
-      </w:r>
-      <w:proofErr w:type="spellEnd"/>
-      <w:r>
-        <w:rPr>
-          <w:rFonts w:ascii="Courier New" w:hAnsi="Courier New" w:cs="Courier New"/>
-          <w:sz w:val="21"/>
-          <w:szCs w:val="21"/>
-          <w:lang w:val="en-US"/>
-        </w:rPr>
-        <w:t xml:space="preserve"> </w:t>
-      </w:r>
-      <w:proofErr w:type="spellStart"/>
-      <w:r>
-        <w:rPr>
-          <w:rFonts w:ascii="Courier New" w:hAnsi="Courier New" w:cs="Courier New"/>
-          <w:sz w:val="21"/>
-          <w:szCs w:val="21"/>
-          <w:lang w:val="en-US"/>
-        </w:rPr>
-        <w:t>lst</w:t>
-      </w:r>
-      <w:proofErr w:type="spellEnd"/>
-      <w:r>
-        <w:rPr>
-          <w:rFonts w:ascii="Courier New" w:hAnsi="Courier New" w:cs="Courier New"/>
-          <w:sz w:val="21"/>
-          <w:szCs w:val="21"/>
-          <w:lang w:val="en-US"/>
-        </w:rPr>
-        <w:t xml:space="preserve">) </w:t>
-      </w:r>
-      <w:proofErr w:type="spellStart"/>
-      <w:r>
-        <w:rPr>
-          <w:rFonts w:ascii="Courier New" w:hAnsi="Courier New" w:cs="Courier New"/>
-          <w:sz w:val="21"/>
-          <w:szCs w:val="21"/>
-          <w:lang w:val="en-US"/>
-        </w:rPr>
-        <w:t>lst</w:t>
-      </w:r>
-      <w:proofErr w:type="spellEnd"/>
-      <w:r>
-        <w:rPr>
-          <w:rFonts w:ascii="Courier New" w:hAnsi="Courier New" w:cs="Courier New"/>
-          <w:sz w:val="21"/>
-          <w:szCs w:val="21"/>
-          <w:lang w:val="en-US"/>
-        </w:rPr>
-        <w:t>)</w:t>
+        <w:t>) 0)</w:t>
       </w:r>
     </w:p>
     <w:p>
@@ -6775,88 +6760,7 @@
           <w:lang w:val="en-US"/>
         </w:rPr>
         <w:tab/>
-      </w:r>
-      <w:r>
-        <w:rPr>
-          <w:rFonts w:ascii="Courier New" w:hAnsi="Courier New" w:cs="Courier New"/>
-          <w:sz w:val="21"/>
-          <w:szCs w:val="21"/>
-          <w:lang w:val="en-US"/>
-        </w:rPr>
-        <w:t xml:space="preserve">  </w:t>
-      </w:r>
-      <w:r>
-        <w:rPr>
-          <w:rFonts w:ascii="Courier New" w:hAnsi="Courier New" w:cs="Courier New"/>
-          <w:sz w:val="21"/>
-          <w:szCs w:val="21"/>
-          <w:lang w:val="en-US"/>
-        </w:rPr>
-        <w:t xml:space="preserve">((atom </w:t>
-      </w:r>
-      <w:proofErr w:type="spellStart"/>
-      <w:r>
-        <w:rPr>
-          <w:rFonts w:ascii="Courier New" w:hAnsi="Courier New" w:cs="Courier New"/>
-          <w:sz w:val="21"/>
-          <w:szCs w:val="21"/>
-          <w:lang w:val="en-US"/>
-        </w:rPr>
-        <w:t>lst</w:t>
-      </w:r>
-      <w:proofErr w:type="spellEnd"/>
-      <w:r>
-        <w:rPr>
-          <w:rFonts w:ascii="Courier New" w:hAnsi="Courier New" w:cs="Courier New"/>
-          <w:sz w:val="21"/>
-          <w:szCs w:val="21"/>
-          <w:lang w:val="en-US"/>
-        </w:rPr>
-        <w:t>) 0)</w:t>
-      </w:r>
-    </w:p>
-    <w:p>
-      <w:pPr>
-        <w:pBdr>
-          <w:top w:val="single" w:sz="4" w:space="1" w:color="auto"/>
-          <w:left w:val="single" w:sz="4" w:space="4" w:color="auto"/>
-          <w:bottom w:val="single" w:sz="4" w:space="1" w:color="auto"/>
-          <w:right w:val="single" w:sz="4" w:space="4" w:color="auto"/>
-        </w:pBdr>
-        <w:spacing w:line="360" w:lineRule="auto"/>
-        <w:rPr>
-          <w:rFonts w:ascii="Courier New" w:hAnsi="Courier New" w:cs="Courier New"/>
-          <w:sz w:val="21"/>
-          <w:szCs w:val="21"/>
-          <w:lang w:val="en-US"/>
-        </w:rPr>
-      </w:pPr>
-      <w:r>
-        <w:rPr>
-          <w:rFonts w:ascii="Courier New" w:hAnsi="Courier New" w:cs="Courier New"/>
-          <w:sz w:val="21"/>
-          <w:szCs w:val="21"/>
-          <w:lang w:val="en-US"/>
-        </w:rPr>
-        <w:tab/>
-      </w:r>
-      <w:r>
-        <w:rPr>
-          <w:rFonts w:ascii="Courier New" w:hAnsi="Courier New" w:cs="Courier New"/>
-          <w:sz w:val="21"/>
-          <w:szCs w:val="21"/>
-          <w:lang w:val="en-US"/>
-        </w:rPr>
-        <w:t xml:space="preserve">  </w:t>
-      </w:r>
-      <w:r>
-        <w:rPr>
-          <w:rFonts w:ascii="Courier New" w:hAnsi="Courier New" w:cs="Courier New"/>
-          <w:sz w:val="21"/>
-          <w:szCs w:val="21"/>
-          <w:lang w:val="en-US"/>
-        </w:rPr>
-        <w:t xml:space="preserve">(T (+ (rec_add_v2 (car </w:t>
+        <w:t xml:space="preserve">  (T (+ (rec_add_v2 (car </w:t>
       </w:r>
       <w:proofErr w:type="spellStart"/>
       <w:r>

</xml_diff>